<commit_message>
Describe the Unused Disk Space erasure target type. Fixes #345.
</commit_message>
<xml_diff>
--- a/6.0/Documentation/Documentation.docx
+++ b/6.0/Documentation/Documentation.docx
@@ -8,7 +8,7 @@
           <w:b/>
           <w:bCs/>
           <w:noProof/>
-          <w:lang w:eastAsia="en-SG" w:bidi="ar-SA"/>
+          <w:lang w:eastAsia="zh-CN" w:bidi="ar-SA"/>
         </w:rPr>
         <w:drawing>
           <wp:anchor distT="0" distB="0" distL="114300" distR="114300" simplePos="0" relativeHeight="251670528" behindDoc="0" locked="0" layoutInCell="1" allowOverlap="1">
@@ -3231,7 +3231,7 @@
       <w:r>
         <w:rPr>
           <w:noProof/>
-          <w:lang w:eastAsia="en-SG" w:bidi="ar-SA"/>
+          <w:lang w:eastAsia="zh-CN" w:bidi="ar-SA"/>
         </w:rPr>
         <w:drawing>
           <wp:anchor distT="0" distB="0" distL="114300" distR="114300" simplePos="0" relativeHeight="251664384" behindDoc="0" locked="0" layoutInCell="1" allowOverlap="1">
@@ -3536,7 +3536,7 @@
       <w:r>
         <w:rPr>
           <w:noProof/>
-          <w:lang w:eastAsia="en-SG" w:bidi="ar-SA"/>
+          <w:lang w:eastAsia="zh-CN" w:bidi="ar-SA"/>
         </w:rPr>
         <w:drawing>
           <wp:anchor distT="0" distB="0" distL="114300" distR="114300" simplePos="0" relativeHeight="251665408" behindDoc="0" locked="0" layoutInCell="1" allowOverlap="1">
@@ -3701,12 +3701,72 @@
           <w:ilvl w:val="0"/>
           <w:numId w:val="10"/>
         </w:numPr>
+        <w:rPr>
+          <w:b/>
+          <w:bCs/>
+        </w:rPr>
       </w:pPr>
       <w:r>
         <w:rPr>
           <w:rStyle w:val="Strong"/>
         </w:rPr>
         <w:lastRenderedPageBreak/>
+        <w:t>Unused disk space</w:t>
+      </w:r>
+      <w:r>
+        <w:t xml:space="preserve"> </w:t>
+      </w:r>
+      <w:r>
+        <w:t>specifies that all unallocated disk space on the selected volume will be overwritten with random data to eliminate the traces of files which were insecurely deleted.</w:t>
+      </w:r>
+    </w:p>
+    <w:p>
+      <w:pPr>
+        <w:pStyle w:val="ListParagraph"/>
+        <w:numPr>
+          <w:ilvl w:val="1"/>
+          <w:numId w:val="10"/>
+        </w:numPr>
+      </w:pPr>
+      <w:r>
+        <w:t>Checking</w:t>
+      </w:r>
+      <w:r>
+        <w:t xml:space="preserve"> the </w:t>
+      </w:r>
+      <w:r>
+        <w:rPr>
+          <w:rStyle w:val="Strong"/>
+        </w:rPr>
+        <w:t>Erase cluster tips</w:t>
+      </w:r>
+      <w:r>
+        <w:t xml:space="preserve"> checkbox will erase the </w:t>
+      </w:r>
+      <w:fldSimple w:instr=" REF _Ref259889299 \h  \* MERGEFORMAT ">
+        <w:r>
+          <w:rPr>
+            <w:rStyle w:val="SubtleReference"/>
+          </w:rPr>
+          <w:t>Cluster Tips</w:t>
+        </w:r>
+      </w:fldSimple>
+      <w:r>
+        <w:t xml:space="preserve"> of files on the specified drive. Symbolic links, hard links and Junctions will not be followed.</w:t>
+      </w:r>
+    </w:p>
+    <w:p>
+      <w:pPr>
+        <w:pStyle w:val="ListParagraph"/>
+        <w:numPr>
+          <w:ilvl w:val="0"/>
+          <w:numId w:val="10"/>
+        </w:numPr>
+      </w:pPr>
+      <w:r>
+        <w:rPr>
+          <w:rStyle w:val="Strong"/>
+        </w:rPr>
         <w:t>Recycle bin</w:t>
       </w:r>
       <w:r>
@@ -3768,7 +3828,7 @@
       <w:r>
         <w:rPr>
           <w:noProof/>
-          <w:lang w:eastAsia="en-SG" w:bidi="ar-SA"/>
+          <w:lang w:eastAsia="zh-CN" w:bidi="ar-SA"/>
         </w:rPr>
         <w:drawing>
           <wp:anchor distT="0" distB="0" distL="114300" distR="114300" simplePos="0" relativeHeight="251663360" behindDoc="1" locked="0" layoutInCell="1" allowOverlap="1">
@@ -4125,6 +4185,7 @@
           </w:tcPr>
           <w:p>
             <w:r>
+              <w:lastRenderedPageBreak/>
               <w:t>6.0.6</w:t>
             </w:r>
           </w:p>
@@ -4255,7 +4316,7 @@
       <w:r>
         <w:rPr>
           <w:noProof/>
-          <w:lang w:eastAsia="en-SG" w:bidi="ar-SA"/>
+          <w:lang w:eastAsia="zh-CN" w:bidi="ar-SA"/>
         </w:rPr>
         <w:drawing>
           <wp:inline distT="0" distB="0" distL="0" distR="0">
@@ -4647,7 +4708,7 @@
       <w:r>
         <w:rPr>
           <w:noProof/>
-          <w:lang w:eastAsia="en-SG" w:bidi="ar-SA"/>
+          <w:lang w:eastAsia="zh-CN" w:bidi="ar-SA"/>
         </w:rPr>
         <w:drawing>
           <wp:inline distT="0" distB="0" distL="0" distR="0">
@@ -4760,7 +4821,7 @@
       <w:r>
         <w:rPr>
           <w:noProof/>
-          <w:lang w:eastAsia="en-SG" w:bidi="ar-SA"/>
+          <w:lang w:eastAsia="zh-CN" w:bidi="ar-SA"/>
         </w:rPr>
         <w:drawing>
           <wp:inline distT="0" distB="0" distL="0" distR="0">
@@ -4860,7 +4921,7 @@
       <w:r>
         <w:rPr>
           <w:noProof/>
-          <w:lang w:eastAsia="en-SG" w:bidi="ar-SA"/>
+          <w:lang w:eastAsia="zh-CN" w:bidi="ar-SA"/>
         </w:rPr>
         <w:drawing>
           <wp:inline distT="0" distB="0" distL="0" distR="0">
@@ -5030,7 +5091,7 @@
       <w:r>
         <w:rPr>
           <w:noProof/>
-          <w:lang w:eastAsia="en-SG" w:bidi="ar-SA"/>
+          <w:lang w:eastAsia="zh-CN" w:bidi="ar-SA"/>
         </w:rPr>
         <w:drawing>
           <wp:inline distT="0" distB="0" distL="0" distR="0">
@@ -5186,7 +5247,7 @@
       <w:r>
         <w:rPr>
           <w:noProof/>
-          <w:lang w:eastAsia="en-SG" w:bidi="ar-SA"/>
+          <w:lang w:eastAsia="zh-CN" w:bidi="ar-SA"/>
         </w:rPr>
         <w:drawing>
           <wp:inline distT="0" distB="0" distL="0" distR="0">
@@ -5399,7 +5460,7 @@
       <w:r>
         <w:rPr>
           <w:noProof/>
-          <w:lang w:eastAsia="en-SG" w:bidi="ar-SA"/>
+          <w:lang w:eastAsia="zh-CN" w:bidi="ar-SA"/>
         </w:rPr>
         <w:drawing>
           <wp:anchor distT="0" distB="0" distL="114300" distR="114300" simplePos="0" relativeHeight="251666432" behindDoc="0" locked="0" layoutInCell="1" allowOverlap="1">
@@ -5577,7 +5638,7 @@
       <w:r>
         <w:rPr>
           <w:noProof/>
-          <w:lang w:eastAsia="en-SG" w:bidi="ar-SA"/>
+          <w:lang w:eastAsia="zh-CN" w:bidi="ar-SA"/>
         </w:rPr>
         <w:drawing>
           <wp:inline distT="0" distB="0" distL="0" distR="0">
@@ -7110,10 +7171,12 @@
         <w:pStyle w:val="Heading3"/>
       </w:pPr>
       <w:bookmarkStart w:id="38" w:name="_Toc242095969"/>
+      <w:bookmarkStart w:id="39" w:name="_Ref259889299"/>
       <w:r>
         <w:t>Cluster Tip</w:t>
       </w:r>
       <w:bookmarkEnd w:id="38"/>
+      <w:bookmarkEnd w:id="39"/>
     </w:p>
     <w:p>
       <w:r>
@@ -7315,13 +7378,13 @@
       <w:pPr>
         <w:pStyle w:val="Heading3"/>
       </w:pPr>
-      <w:bookmarkStart w:id="39" w:name="_Ref234295846"/>
-      <w:bookmarkStart w:id="40" w:name="_Toc242095970"/>
+      <w:bookmarkStart w:id="40" w:name="_Ref234295846"/>
+      <w:bookmarkStart w:id="41" w:name="_Toc242095970"/>
       <w:r>
         <w:t>CSPRNG</w:t>
       </w:r>
-      <w:bookmarkEnd w:id="39"/>
       <w:bookmarkEnd w:id="40"/>
+      <w:bookmarkEnd w:id="41"/>
     </w:p>
     <w:p>
       <w:r>
@@ -7335,11 +7398,11 @@
       <w:pPr>
         <w:pStyle w:val="Heading3"/>
       </w:pPr>
-      <w:bookmarkStart w:id="41" w:name="_Toc242095971"/>
+      <w:bookmarkStart w:id="42" w:name="_Toc242095971"/>
       <w:r>
         <w:t>Erasure Task</w:t>
       </w:r>
-      <w:bookmarkEnd w:id="41"/>
+      <w:bookmarkEnd w:id="42"/>
     </w:p>
     <w:p>
       <w:r>
@@ -7350,13 +7413,13 @@
       <w:pPr>
         <w:pStyle w:val="Heading3"/>
       </w:pPr>
-      <w:bookmarkStart w:id="42" w:name="_Ref234287302"/>
-      <w:bookmarkStart w:id="43" w:name="_Toc242095972"/>
+      <w:bookmarkStart w:id="43" w:name="_Ref234287302"/>
+      <w:bookmarkStart w:id="44" w:name="_Toc242095972"/>
       <w:r>
         <w:t>Erasure Target</w:t>
       </w:r>
-      <w:bookmarkEnd w:id="42"/>
       <w:bookmarkEnd w:id="43"/>
+      <w:bookmarkEnd w:id="44"/>
     </w:p>
     <w:p>
       <w:r>
@@ -7367,13 +7430,13 @@
       <w:pPr>
         <w:pStyle w:val="Heading3"/>
       </w:pPr>
-      <w:bookmarkStart w:id="44" w:name="_Ref234289827"/>
-      <w:bookmarkStart w:id="45" w:name="_Toc242095973"/>
+      <w:bookmarkStart w:id="45" w:name="_Ref234289827"/>
+      <w:bookmarkStart w:id="46" w:name="_Toc242095973"/>
       <w:r>
         <w:t>Wildcard expression</w:t>
       </w:r>
-      <w:bookmarkEnd w:id="44"/>
       <w:bookmarkEnd w:id="45"/>
+      <w:bookmarkEnd w:id="46"/>
     </w:p>
     <w:p>
       <w:r>
@@ -7668,7 +7731,7 @@
       <w:pPr>
         <w:pStyle w:val="Heading1"/>
       </w:pPr>
-      <w:bookmarkStart w:id="46" w:name="_Toc242095974"/>
+      <w:bookmarkStart w:id="47" w:name="_Toc242095974"/>
       <w:r>
         <w:lastRenderedPageBreak/>
         <w:t>Appendix C</w:t>
@@ -7676,7 +7739,7 @@
       <w:r>
         <w:t>: Migrating from Eraser 5</w:t>
       </w:r>
-      <w:bookmarkEnd w:id="46"/>
+      <w:bookmarkEnd w:id="47"/>
     </w:p>
     <w:p>
       <w:r>
@@ -7735,11 +7798,11 @@
       <w:pPr>
         <w:pStyle w:val="Heading2"/>
       </w:pPr>
-      <w:bookmarkStart w:id="47" w:name="_Toc242095975"/>
+      <w:bookmarkStart w:id="48" w:name="_Toc242095975"/>
       <w:r>
         <w:t>Migrating to Eraser 6</w:t>
       </w:r>
-      <w:bookmarkEnd w:id="47"/>
+      <w:bookmarkEnd w:id="48"/>
     </w:p>
     <w:p>
       <w:r>
@@ -7828,11 +7891,11 @@
       <w:pPr>
         <w:pStyle w:val="Heading2"/>
       </w:pPr>
-      <w:bookmarkStart w:id="48" w:name="_Toc242095976"/>
+      <w:bookmarkStart w:id="49" w:name="_Toc242095976"/>
       <w:r>
         <w:t>Terminology Changes</w:t>
       </w:r>
-      <w:bookmarkEnd w:id="48"/>
+      <w:bookmarkEnd w:id="49"/>
     </w:p>
     <w:p>
       <w:r>
@@ -7866,12 +7929,12 @@
       <w:pPr>
         <w:pStyle w:val="Heading1"/>
       </w:pPr>
-      <w:bookmarkStart w:id="49" w:name="_Toc242095977"/>
+      <w:bookmarkStart w:id="50" w:name="_Toc242095977"/>
       <w:r>
         <w:lastRenderedPageBreak/>
         <w:t>Appendix D: Removing Eraser’s Traces</w:t>
       </w:r>
-      <w:bookmarkEnd w:id="49"/>
+      <w:bookmarkEnd w:id="50"/>
     </w:p>
     <w:p>
       <w:r>
@@ -8000,7 +8063,7 @@
                 <w:noProof/>
                 <w:color w:val="FFFFFF" w:themeColor="background1"/>
               </w:rPr>
-              <w:t>2</w:t>
+              <w:t>6</w:t>
             </w:r>
           </w:fldSimple>
         </w:p>
@@ -8021,7 +8084,7 @@
               <w:rPr>
                 <w:noProof/>
               </w:rPr>
-              <w:t>Overview</w:t>
+              <w:t>Using Eraser</w:t>
             </w:r>
           </w:fldSimple>
           <w:r>
@@ -8381,7 +8444,7 @@
   <w:abstractNum w:abstractNumId="3">
     <w:nsid w:val="0E9350B8"/>
     <w:multiLevelType w:val="hybridMultilevel"/>
-    <w:tmpl w:val="F64A08E6"/>
+    <w:tmpl w:val="2E82AAC0"/>
     <w:lvl w:ilvl="0" w:tplc="48090001">
       <w:start w:val="1"/>
       <w:numFmt w:val="bullet"/>
@@ -13006,7 +13069,7 @@
 </file>
 
 <file path=customXml/itemProps2.xml><?xml version="1.0" encoding="utf-8"?>
-<ds:datastoreItem xmlns:ds="http://schemas.openxmlformats.org/officeDocument/2006/customXml" ds:itemID="{6296C740-850D-4A69-9EBD-5B78ECA6939C}">
+<ds:datastoreItem xmlns:ds="http://schemas.openxmlformats.org/officeDocument/2006/customXml" ds:itemID="{4E00EC1C-6D57-4848-85CE-EBEFAFAE2118}">
   <ds:schemaRefs>
     <ds:schemaRef ds:uri="http://schemas.openxmlformats.org/officeDocument/2006/bibliography"/>
   </ds:schemaRefs>

</xml_diff>

<commit_message>
Fixed the Documentation in two places:  - Page 7: compatible task lists table  - Page 17: reference to "compressed" files in the encrypted files section
</commit_message>
<xml_diff>
--- a/6.0/Documentation/Documentation.docx
+++ b/6.0/Documentation/Documentation.docx
@@ -8,7 +8,7 @@
           <w:b/>
           <w:bCs/>
           <w:noProof/>
-          <w:lang w:eastAsia="zh-CN" w:bidi="ar-SA"/>
+          <w:lang w:eastAsia="en-SG" w:bidi="ar-SA"/>
         </w:rPr>
         <w:drawing>
           <wp:anchor distT="0" distB="0" distL="114300" distR="114300" simplePos="0" relativeHeight="251670528" behindDoc="0" locked="0" layoutInCell="1" allowOverlap="1">
@@ -121,7 +121,7 @@
           <w:r>
             <w:fldChar w:fldCharType="separate"/>
           </w:r>
-          <w:hyperlink w:anchor="_Toc242095935" w:history="1">
+          <w:hyperlink w:anchor="_Toc275696823" w:history="1">
             <w:r>
               <w:rPr>
                 <w:rStyle w:val="Hyperlink"/>
@@ -148,7 +148,7 @@
                 <w:noProof/>
                 <w:webHidden/>
               </w:rPr>
-              <w:instrText xml:space="preserve"> PAGEREF _Toc242095935 \h </w:instrText>
+              <w:instrText xml:space="preserve"> PAGEREF _Toc275696823 \h </w:instrText>
             </w:r>
             <w:r>
               <w:rPr>
@@ -190,7 +190,7 @@
               <w:lang w:eastAsia="en-SG" w:bidi="ar-SA"/>
             </w:rPr>
           </w:pPr>
-          <w:hyperlink w:anchor="_Toc242095936" w:history="1">
+          <w:hyperlink w:anchor="_Toc275696824" w:history="1">
             <w:r>
               <w:rPr>
                 <w:rStyle w:val="Hyperlink"/>
@@ -217,7 +217,7 @@
                 <w:noProof/>
                 <w:webHidden/>
               </w:rPr>
-              <w:instrText xml:space="preserve"> PAGEREF _Toc242095936 \h </w:instrText>
+              <w:instrText xml:space="preserve"> PAGEREF _Toc275696824 \h </w:instrText>
             </w:r>
             <w:r>
               <w:rPr>
@@ -259,7 +259,7 @@
               <w:lang w:eastAsia="en-SG" w:bidi="ar-SA"/>
             </w:rPr>
           </w:pPr>
-          <w:hyperlink w:anchor="_Toc242095937" w:history="1">
+          <w:hyperlink w:anchor="_Toc275696825" w:history="1">
             <w:r>
               <w:rPr>
                 <w:rStyle w:val="Hyperlink"/>
@@ -286,7 +286,7 @@
                 <w:noProof/>
                 <w:webHidden/>
               </w:rPr>
-              <w:instrText xml:space="preserve"> PAGEREF _Toc242095937 \h </w:instrText>
+              <w:instrText xml:space="preserve"> PAGEREF _Toc275696825 \h </w:instrText>
             </w:r>
             <w:r>
               <w:rPr>
@@ -328,7 +328,7 @@
               <w:lang w:eastAsia="en-SG" w:bidi="ar-SA"/>
             </w:rPr>
           </w:pPr>
-          <w:hyperlink w:anchor="_Toc242095938" w:history="1">
+          <w:hyperlink w:anchor="_Toc275696826" w:history="1">
             <w:r>
               <w:rPr>
                 <w:rStyle w:val="Hyperlink"/>
@@ -355,7 +355,7 @@
                 <w:noProof/>
                 <w:webHidden/>
               </w:rPr>
-              <w:instrText xml:space="preserve"> PAGEREF _Toc242095938 \h </w:instrText>
+              <w:instrText xml:space="preserve"> PAGEREF _Toc275696826 \h </w:instrText>
             </w:r>
             <w:r>
               <w:rPr>
@@ -397,7 +397,7 @@
               <w:lang w:eastAsia="en-SG" w:bidi="ar-SA"/>
             </w:rPr>
           </w:pPr>
-          <w:hyperlink w:anchor="_Toc242095939" w:history="1">
+          <w:hyperlink w:anchor="_Toc275696827" w:history="1">
             <w:r>
               <w:rPr>
                 <w:rStyle w:val="Hyperlink"/>
@@ -424,7 +424,7 @@
                 <w:noProof/>
                 <w:webHidden/>
               </w:rPr>
-              <w:instrText xml:space="preserve"> PAGEREF _Toc242095939 \h </w:instrText>
+              <w:instrText xml:space="preserve"> PAGEREF _Toc275696827 \h </w:instrText>
             </w:r>
             <w:r>
               <w:rPr>
@@ -466,7 +466,7 @@
               <w:lang w:eastAsia="en-SG" w:bidi="ar-SA"/>
             </w:rPr>
           </w:pPr>
-          <w:hyperlink w:anchor="_Toc242095940" w:history="1">
+          <w:hyperlink w:anchor="_Toc275696828" w:history="1">
             <w:r>
               <w:rPr>
                 <w:rStyle w:val="Hyperlink"/>
@@ -493,7 +493,7 @@
                 <w:noProof/>
                 <w:webHidden/>
               </w:rPr>
-              <w:instrText xml:space="preserve"> PAGEREF _Toc242095940 \h </w:instrText>
+              <w:instrText xml:space="preserve"> PAGEREF _Toc275696828 \h </w:instrText>
             </w:r>
             <w:r>
               <w:rPr>
@@ -535,7 +535,7 @@
               <w:lang w:eastAsia="en-SG" w:bidi="ar-SA"/>
             </w:rPr>
           </w:pPr>
-          <w:hyperlink w:anchor="_Toc242095941" w:history="1">
+          <w:hyperlink w:anchor="_Toc275696829" w:history="1">
             <w:r>
               <w:rPr>
                 <w:rStyle w:val="Hyperlink"/>
@@ -562,7 +562,7 @@
                 <w:noProof/>
                 <w:webHidden/>
               </w:rPr>
-              <w:instrText xml:space="preserve"> PAGEREF _Toc242095941 \h </w:instrText>
+              <w:instrText xml:space="preserve"> PAGEREF _Toc275696829 \h </w:instrText>
             </w:r>
             <w:r>
               <w:rPr>
@@ -604,7 +604,7 @@
               <w:lang w:eastAsia="en-SG" w:bidi="ar-SA"/>
             </w:rPr>
           </w:pPr>
-          <w:hyperlink w:anchor="_Toc242095942" w:history="1">
+          <w:hyperlink w:anchor="_Toc275696830" w:history="1">
             <w:r>
               <w:rPr>
                 <w:rStyle w:val="Hyperlink"/>
@@ -631,7 +631,7 @@
                 <w:noProof/>
                 <w:webHidden/>
               </w:rPr>
-              <w:instrText xml:space="preserve"> PAGEREF _Toc242095942 \h </w:instrText>
+              <w:instrText xml:space="preserve"> PAGEREF _Toc275696830 \h </w:instrText>
             </w:r>
             <w:r>
               <w:rPr>
@@ -673,7 +673,7 @@
               <w:lang w:eastAsia="en-SG" w:bidi="ar-SA"/>
             </w:rPr>
           </w:pPr>
-          <w:hyperlink w:anchor="_Toc242095943" w:history="1">
+          <w:hyperlink w:anchor="_Toc275696831" w:history="1">
             <w:r>
               <w:rPr>
                 <w:rStyle w:val="Hyperlink"/>
@@ -700,7 +700,7 @@
                 <w:noProof/>
                 <w:webHidden/>
               </w:rPr>
-              <w:instrText xml:space="preserve"> PAGEREF _Toc242095943 \h </w:instrText>
+              <w:instrText xml:space="preserve"> PAGEREF _Toc275696831 \h </w:instrText>
             </w:r>
             <w:r>
               <w:rPr>
@@ -742,7 +742,7 @@
               <w:lang w:eastAsia="en-SG" w:bidi="ar-SA"/>
             </w:rPr>
           </w:pPr>
-          <w:hyperlink w:anchor="_Toc242095944" w:history="1">
+          <w:hyperlink w:anchor="_Toc275696832" w:history="1">
             <w:r>
               <w:rPr>
                 <w:rStyle w:val="Hyperlink"/>
@@ -769,7 +769,7 @@
                 <w:noProof/>
                 <w:webHidden/>
               </w:rPr>
-              <w:instrText xml:space="preserve"> PAGEREF _Toc242095944 \h </w:instrText>
+              <w:instrText xml:space="preserve"> PAGEREF _Toc275696832 \h </w:instrText>
             </w:r>
             <w:r>
               <w:rPr>
@@ -811,7 +811,7 @@
               <w:lang w:eastAsia="en-SG" w:bidi="ar-SA"/>
             </w:rPr>
           </w:pPr>
-          <w:hyperlink w:anchor="_Toc242095945" w:history="1">
+          <w:hyperlink w:anchor="_Toc275696833" w:history="1">
             <w:r>
               <w:rPr>
                 <w:rStyle w:val="Hyperlink"/>
@@ -838,7 +838,7 @@
                 <w:noProof/>
                 <w:webHidden/>
               </w:rPr>
-              <w:instrText xml:space="preserve"> PAGEREF _Toc242095945 \h </w:instrText>
+              <w:instrText xml:space="preserve"> PAGEREF _Toc275696833 \h </w:instrText>
             </w:r>
             <w:r>
               <w:rPr>
@@ -880,7 +880,7 @@
               <w:lang w:eastAsia="en-SG" w:bidi="ar-SA"/>
             </w:rPr>
           </w:pPr>
-          <w:hyperlink w:anchor="_Toc242095946" w:history="1">
+          <w:hyperlink w:anchor="_Toc275696834" w:history="1">
             <w:r>
               <w:rPr>
                 <w:rStyle w:val="Hyperlink"/>
@@ -907,7 +907,7 @@
                 <w:noProof/>
                 <w:webHidden/>
               </w:rPr>
-              <w:instrText xml:space="preserve"> PAGEREF _Toc242095946 \h </w:instrText>
+              <w:instrText xml:space="preserve"> PAGEREF _Toc275696834 \h </w:instrText>
             </w:r>
             <w:r>
               <w:rPr>
@@ -949,7 +949,7 @@
               <w:lang w:eastAsia="en-SG" w:bidi="ar-SA"/>
             </w:rPr>
           </w:pPr>
-          <w:hyperlink w:anchor="_Toc242095947" w:history="1">
+          <w:hyperlink w:anchor="_Toc275696835" w:history="1">
             <w:r>
               <w:rPr>
                 <w:rStyle w:val="Hyperlink"/>
@@ -976,7 +976,7 @@
                 <w:noProof/>
                 <w:webHidden/>
               </w:rPr>
-              <w:instrText xml:space="preserve"> PAGEREF _Toc242095947 \h </w:instrText>
+              <w:instrText xml:space="preserve"> PAGEREF _Toc275696835 \h </w:instrText>
             </w:r>
             <w:r>
               <w:rPr>
@@ -1018,7 +1018,7 @@
               <w:lang w:eastAsia="en-SG" w:bidi="ar-SA"/>
             </w:rPr>
           </w:pPr>
-          <w:hyperlink w:anchor="_Toc242095948" w:history="1">
+          <w:hyperlink w:anchor="_Toc275696836" w:history="1">
             <w:r>
               <w:rPr>
                 <w:rStyle w:val="Hyperlink"/>
@@ -1045,7 +1045,7 @@
                 <w:noProof/>
                 <w:webHidden/>
               </w:rPr>
-              <w:instrText xml:space="preserve"> PAGEREF _Toc242095948 \h </w:instrText>
+              <w:instrText xml:space="preserve"> PAGEREF _Toc275696836 \h </w:instrText>
             </w:r>
             <w:r>
               <w:rPr>
@@ -1087,7 +1087,7 @@
               <w:lang w:eastAsia="en-SG" w:bidi="ar-SA"/>
             </w:rPr>
           </w:pPr>
-          <w:hyperlink w:anchor="_Toc242095949" w:history="1">
+          <w:hyperlink w:anchor="_Toc275696837" w:history="1">
             <w:r>
               <w:rPr>
                 <w:rStyle w:val="Hyperlink"/>
@@ -1114,7 +1114,7 @@
                 <w:noProof/>
                 <w:webHidden/>
               </w:rPr>
-              <w:instrText xml:space="preserve"> PAGEREF _Toc242095949 \h </w:instrText>
+              <w:instrText xml:space="preserve"> PAGEREF _Toc275696837 \h </w:instrText>
             </w:r>
             <w:r>
               <w:rPr>
@@ -1156,7 +1156,7 @@
               <w:lang w:eastAsia="en-SG" w:bidi="ar-SA"/>
             </w:rPr>
           </w:pPr>
-          <w:hyperlink w:anchor="_Toc242095950" w:history="1">
+          <w:hyperlink w:anchor="_Toc275696838" w:history="1">
             <w:r>
               <w:rPr>
                 <w:rStyle w:val="Hyperlink"/>
@@ -1183,7 +1183,7 @@
                 <w:noProof/>
                 <w:webHidden/>
               </w:rPr>
-              <w:instrText xml:space="preserve"> PAGEREF _Toc242095950 \h </w:instrText>
+              <w:instrText xml:space="preserve"> PAGEREF _Toc275696838 \h </w:instrText>
             </w:r>
             <w:r>
               <w:rPr>
@@ -1225,7 +1225,7 @@
               <w:lang w:eastAsia="en-SG" w:bidi="ar-SA"/>
             </w:rPr>
           </w:pPr>
-          <w:hyperlink w:anchor="_Toc242095951" w:history="1">
+          <w:hyperlink w:anchor="_Toc275696839" w:history="1">
             <w:r>
               <w:rPr>
                 <w:rStyle w:val="Hyperlink"/>
@@ -1252,7 +1252,7 @@
                 <w:noProof/>
                 <w:webHidden/>
               </w:rPr>
-              <w:instrText xml:space="preserve"> PAGEREF _Toc242095951 \h </w:instrText>
+              <w:instrText xml:space="preserve"> PAGEREF _Toc275696839 \h </w:instrText>
             </w:r>
             <w:r>
               <w:rPr>
@@ -1294,7 +1294,7 @@
               <w:lang w:eastAsia="en-SG" w:bidi="ar-SA"/>
             </w:rPr>
           </w:pPr>
-          <w:hyperlink w:anchor="_Toc242095952" w:history="1">
+          <w:hyperlink w:anchor="_Toc275696840" w:history="1">
             <w:r>
               <w:rPr>
                 <w:rStyle w:val="Hyperlink"/>
@@ -1321,7 +1321,7 @@
                 <w:noProof/>
                 <w:webHidden/>
               </w:rPr>
-              <w:instrText xml:space="preserve"> PAGEREF _Toc242095952 \h </w:instrText>
+              <w:instrText xml:space="preserve"> PAGEREF _Toc275696840 \h </w:instrText>
             </w:r>
             <w:r>
               <w:rPr>
@@ -1363,7 +1363,7 @@
               <w:lang w:eastAsia="en-SG" w:bidi="ar-SA"/>
             </w:rPr>
           </w:pPr>
-          <w:hyperlink w:anchor="_Toc242095953" w:history="1">
+          <w:hyperlink w:anchor="_Toc275696841" w:history="1">
             <w:r>
               <w:rPr>
                 <w:rStyle w:val="Hyperlink"/>
@@ -1390,7 +1390,7 @@
                 <w:noProof/>
                 <w:webHidden/>
               </w:rPr>
-              <w:instrText xml:space="preserve"> PAGEREF _Toc242095953 \h </w:instrText>
+              <w:instrText xml:space="preserve"> PAGEREF _Toc275696841 \h </w:instrText>
             </w:r>
             <w:r>
               <w:rPr>
@@ -1432,7 +1432,7 @@
               <w:lang w:eastAsia="en-SG" w:bidi="ar-SA"/>
             </w:rPr>
           </w:pPr>
-          <w:hyperlink w:anchor="_Toc242095954" w:history="1">
+          <w:hyperlink w:anchor="_Toc275696842" w:history="1">
             <w:r>
               <w:rPr>
                 <w:rStyle w:val="Hyperlink"/>
@@ -1459,7 +1459,7 @@
                 <w:noProof/>
                 <w:webHidden/>
               </w:rPr>
-              <w:instrText xml:space="preserve"> PAGEREF _Toc242095954 \h </w:instrText>
+              <w:instrText xml:space="preserve"> PAGEREF _Toc275696842 \h </w:instrText>
             </w:r>
             <w:r>
               <w:rPr>
@@ -1501,7 +1501,7 @@
               <w:lang w:eastAsia="en-SG" w:bidi="ar-SA"/>
             </w:rPr>
           </w:pPr>
-          <w:hyperlink w:anchor="_Toc242095955" w:history="1">
+          <w:hyperlink w:anchor="_Toc275696843" w:history="1">
             <w:r>
               <w:rPr>
                 <w:rStyle w:val="Hyperlink"/>
@@ -1528,7 +1528,7 @@
                 <w:noProof/>
                 <w:webHidden/>
               </w:rPr>
-              <w:instrText xml:space="preserve"> PAGEREF _Toc242095955 \h </w:instrText>
+              <w:instrText xml:space="preserve"> PAGEREF _Toc275696843 \h </w:instrText>
             </w:r>
             <w:r>
               <w:rPr>
@@ -1570,7 +1570,7 @@
               <w:lang w:eastAsia="en-SG" w:bidi="ar-SA"/>
             </w:rPr>
           </w:pPr>
-          <w:hyperlink w:anchor="_Toc242095956" w:history="1">
+          <w:hyperlink w:anchor="_Toc275696844" w:history="1">
             <w:r>
               <w:rPr>
                 <w:rStyle w:val="Hyperlink"/>
@@ -1597,7 +1597,7 @@
                 <w:noProof/>
                 <w:webHidden/>
               </w:rPr>
-              <w:instrText xml:space="preserve"> PAGEREF _Toc242095956 \h </w:instrText>
+              <w:instrText xml:space="preserve"> PAGEREF _Toc275696844 \h </w:instrText>
             </w:r>
             <w:r>
               <w:rPr>
@@ -1639,7 +1639,7 @@
               <w:lang w:eastAsia="en-SG" w:bidi="ar-SA"/>
             </w:rPr>
           </w:pPr>
-          <w:hyperlink w:anchor="_Toc242095957" w:history="1">
+          <w:hyperlink w:anchor="_Toc275696845" w:history="1">
             <w:r>
               <w:rPr>
                 <w:rStyle w:val="Hyperlink"/>
@@ -1666,7 +1666,7 @@
                 <w:noProof/>
                 <w:webHidden/>
               </w:rPr>
-              <w:instrText xml:space="preserve"> PAGEREF _Toc242095957 \h </w:instrText>
+              <w:instrText xml:space="preserve"> PAGEREF _Toc275696845 \h </w:instrText>
             </w:r>
             <w:r>
               <w:rPr>
@@ -1708,7 +1708,7 @@
               <w:lang w:eastAsia="en-SG" w:bidi="ar-SA"/>
             </w:rPr>
           </w:pPr>
-          <w:hyperlink w:anchor="_Toc242095958" w:history="1">
+          <w:hyperlink w:anchor="_Toc275696846" w:history="1">
             <w:r>
               <w:rPr>
                 <w:rStyle w:val="Hyperlink"/>
@@ -1735,7 +1735,7 @@
                 <w:noProof/>
                 <w:webHidden/>
               </w:rPr>
-              <w:instrText xml:space="preserve"> PAGEREF _Toc242095958 \h </w:instrText>
+              <w:instrText xml:space="preserve"> PAGEREF _Toc275696846 \h </w:instrText>
             </w:r>
             <w:r>
               <w:rPr>
@@ -1777,7 +1777,7 @@
               <w:lang w:eastAsia="en-SG" w:bidi="ar-SA"/>
             </w:rPr>
           </w:pPr>
-          <w:hyperlink w:anchor="_Toc242095959" w:history="1">
+          <w:hyperlink w:anchor="_Toc275696847" w:history="1">
             <w:r>
               <w:rPr>
                 <w:rStyle w:val="Hyperlink"/>
@@ -1804,7 +1804,7 @@
                 <w:noProof/>
                 <w:webHidden/>
               </w:rPr>
-              <w:instrText xml:space="preserve"> PAGEREF _Toc242095959 \h </w:instrText>
+              <w:instrText xml:space="preserve"> PAGEREF _Toc275696847 \h </w:instrText>
             </w:r>
             <w:r>
               <w:rPr>
@@ -1846,7 +1846,7 @@
               <w:lang w:eastAsia="en-SG" w:bidi="ar-SA"/>
             </w:rPr>
           </w:pPr>
-          <w:hyperlink w:anchor="_Toc242095960" w:history="1">
+          <w:hyperlink w:anchor="_Toc275696848" w:history="1">
             <w:r>
               <w:rPr>
                 <w:rStyle w:val="Hyperlink"/>
@@ -1873,7 +1873,7 @@
                 <w:noProof/>
                 <w:webHidden/>
               </w:rPr>
-              <w:instrText xml:space="preserve"> PAGEREF _Toc242095960 \h </w:instrText>
+              <w:instrText xml:space="preserve"> PAGEREF _Toc275696848 \h </w:instrText>
             </w:r>
             <w:r>
               <w:rPr>
@@ -1915,7 +1915,7 @@
               <w:lang w:eastAsia="en-SG" w:bidi="ar-SA"/>
             </w:rPr>
           </w:pPr>
-          <w:hyperlink w:anchor="_Toc242095961" w:history="1">
+          <w:hyperlink w:anchor="_Toc275696849" w:history="1">
             <w:r>
               <w:rPr>
                 <w:rStyle w:val="Hyperlink"/>
@@ -1942,7 +1942,7 @@
                 <w:noProof/>
                 <w:webHidden/>
               </w:rPr>
-              <w:instrText xml:space="preserve"> PAGEREF _Toc242095961 \h </w:instrText>
+              <w:instrText xml:space="preserve"> PAGEREF _Toc275696849 \h </w:instrText>
             </w:r>
             <w:r>
               <w:rPr>
@@ -1984,7 +1984,7 @@
               <w:lang w:eastAsia="en-SG" w:bidi="ar-SA"/>
             </w:rPr>
           </w:pPr>
-          <w:hyperlink w:anchor="_Toc242095962" w:history="1">
+          <w:hyperlink w:anchor="_Toc275696850" w:history="1">
             <w:r>
               <w:rPr>
                 <w:rStyle w:val="Hyperlink"/>
@@ -2011,7 +2011,7 @@
                 <w:noProof/>
                 <w:webHidden/>
               </w:rPr>
-              <w:instrText xml:space="preserve"> PAGEREF _Toc242095962 \h </w:instrText>
+              <w:instrText xml:space="preserve"> PAGEREF _Toc275696850 \h </w:instrText>
             </w:r>
             <w:r>
               <w:rPr>
@@ -2053,7 +2053,7 @@
               <w:lang w:eastAsia="en-SG" w:bidi="ar-SA"/>
             </w:rPr>
           </w:pPr>
-          <w:hyperlink w:anchor="_Toc242095963" w:history="1">
+          <w:hyperlink w:anchor="_Toc275696851" w:history="1">
             <w:r>
               <w:rPr>
                 <w:rStyle w:val="Hyperlink"/>
@@ -2080,7 +2080,7 @@
                 <w:noProof/>
                 <w:webHidden/>
               </w:rPr>
-              <w:instrText xml:space="preserve"> PAGEREF _Toc242095963 \h </w:instrText>
+              <w:instrText xml:space="preserve"> PAGEREF _Toc275696851 \h </w:instrText>
             </w:r>
             <w:r>
               <w:rPr>
@@ -2122,7 +2122,7 @@
               <w:lang w:eastAsia="en-SG" w:bidi="ar-SA"/>
             </w:rPr>
           </w:pPr>
-          <w:hyperlink w:anchor="_Toc242095964" w:history="1">
+          <w:hyperlink w:anchor="_Toc275696852" w:history="1">
             <w:r>
               <w:rPr>
                 <w:rStyle w:val="Hyperlink"/>
@@ -2149,7 +2149,7 @@
                 <w:noProof/>
                 <w:webHidden/>
               </w:rPr>
-              <w:instrText xml:space="preserve"> PAGEREF _Toc242095964 \h </w:instrText>
+              <w:instrText xml:space="preserve"> PAGEREF _Toc275696852 \h </w:instrText>
             </w:r>
             <w:r>
               <w:rPr>
@@ -2191,7 +2191,7 @@
               <w:lang w:eastAsia="en-SG" w:bidi="ar-SA"/>
             </w:rPr>
           </w:pPr>
-          <w:hyperlink w:anchor="_Toc242095965" w:history="1">
+          <w:hyperlink w:anchor="_Toc275696853" w:history="1">
             <w:r>
               <w:rPr>
                 <w:rStyle w:val="Hyperlink"/>
@@ -2218,7 +2218,7 @@
                 <w:noProof/>
                 <w:webHidden/>
               </w:rPr>
-              <w:instrText xml:space="preserve"> PAGEREF _Toc242095965 \h </w:instrText>
+              <w:instrText xml:space="preserve"> PAGEREF _Toc275696853 \h </w:instrText>
             </w:r>
             <w:r>
               <w:rPr>
@@ -2260,7 +2260,7 @@
               <w:lang w:eastAsia="en-SG" w:bidi="ar-SA"/>
             </w:rPr>
           </w:pPr>
-          <w:hyperlink w:anchor="_Toc242095966" w:history="1">
+          <w:hyperlink w:anchor="_Toc275696854" w:history="1">
             <w:r>
               <w:rPr>
                 <w:rStyle w:val="Hyperlink"/>
@@ -2287,7 +2287,7 @@
                 <w:noProof/>
                 <w:webHidden/>
               </w:rPr>
-              <w:instrText xml:space="preserve"> PAGEREF _Toc242095966 \h </w:instrText>
+              <w:instrText xml:space="preserve"> PAGEREF _Toc275696854 \h </w:instrText>
             </w:r>
             <w:r>
               <w:rPr>
@@ -2329,7 +2329,7 @@
               <w:lang w:eastAsia="en-SG" w:bidi="ar-SA"/>
             </w:rPr>
           </w:pPr>
-          <w:hyperlink w:anchor="_Toc242095967" w:history="1">
+          <w:hyperlink w:anchor="_Toc275696855" w:history="1">
             <w:r>
               <w:rPr>
                 <w:rStyle w:val="Hyperlink"/>
@@ -2356,7 +2356,7 @@
                 <w:noProof/>
                 <w:webHidden/>
               </w:rPr>
-              <w:instrText xml:space="preserve"> PAGEREF _Toc242095967 \h </w:instrText>
+              <w:instrText xml:space="preserve"> PAGEREF _Toc275696855 \h </w:instrText>
             </w:r>
             <w:r>
               <w:rPr>
@@ -2398,7 +2398,7 @@
               <w:lang w:eastAsia="en-SG" w:bidi="ar-SA"/>
             </w:rPr>
           </w:pPr>
-          <w:hyperlink w:anchor="_Toc242095968" w:history="1">
+          <w:hyperlink w:anchor="_Toc275696856" w:history="1">
             <w:r>
               <w:rPr>
                 <w:rStyle w:val="Hyperlink"/>
@@ -2425,7 +2425,7 @@
                 <w:noProof/>
                 <w:webHidden/>
               </w:rPr>
-              <w:instrText xml:space="preserve"> PAGEREF _Toc242095968 \h </w:instrText>
+              <w:instrText xml:space="preserve"> PAGEREF _Toc275696856 \h </w:instrText>
             </w:r>
             <w:r>
               <w:rPr>
@@ -2467,7 +2467,7 @@
               <w:lang w:eastAsia="en-SG" w:bidi="ar-SA"/>
             </w:rPr>
           </w:pPr>
-          <w:hyperlink w:anchor="_Toc242095969" w:history="1">
+          <w:hyperlink w:anchor="_Toc275696857" w:history="1">
             <w:r>
               <w:rPr>
                 <w:rStyle w:val="Hyperlink"/>
@@ -2494,7 +2494,7 @@
                 <w:noProof/>
                 <w:webHidden/>
               </w:rPr>
-              <w:instrText xml:space="preserve"> PAGEREF _Toc242095969 \h </w:instrText>
+              <w:instrText xml:space="preserve"> PAGEREF _Toc275696857 \h </w:instrText>
             </w:r>
             <w:r>
               <w:rPr>
@@ -2536,7 +2536,7 @@
               <w:lang w:eastAsia="en-SG" w:bidi="ar-SA"/>
             </w:rPr>
           </w:pPr>
-          <w:hyperlink w:anchor="_Toc242095970" w:history="1">
+          <w:hyperlink w:anchor="_Toc275696858" w:history="1">
             <w:r>
               <w:rPr>
                 <w:rStyle w:val="Hyperlink"/>
@@ -2563,7 +2563,7 @@
                 <w:noProof/>
                 <w:webHidden/>
               </w:rPr>
-              <w:instrText xml:space="preserve"> PAGEREF _Toc242095970 \h </w:instrText>
+              <w:instrText xml:space="preserve"> PAGEREF _Toc275696858 \h </w:instrText>
             </w:r>
             <w:r>
               <w:rPr>
@@ -2605,7 +2605,7 @@
               <w:lang w:eastAsia="en-SG" w:bidi="ar-SA"/>
             </w:rPr>
           </w:pPr>
-          <w:hyperlink w:anchor="_Toc242095971" w:history="1">
+          <w:hyperlink w:anchor="_Toc275696859" w:history="1">
             <w:r>
               <w:rPr>
                 <w:rStyle w:val="Hyperlink"/>
@@ -2632,7 +2632,7 @@
                 <w:noProof/>
                 <w:webHidden/>
               </w:rPr>
-              <w:instrText xml:space="preserve"> PAGEREF _Toc242095971 \h </w:instrText>
+              <w:instrText xml:space="preserve"> PAGEREF _Toc275696859 \h </w:instrText>
             </w:r>
             <w:r>
               <w:rPr>
@@ -2674,7 +2674,7 @@
               <w:lang w:eastAsia="en-SG" w:bidi="ar-SA"/>
             </w:rPr>
           </w:pPr>
-          <w:hyperlink w:anchor="_Toc242095972" w:history="1">
+          <w:hyperlink w:anchor="_Toc275696860" w:history="1">
             <w:r>
               <w:rPr>
                 <w:rStyle w:val="Hyperlink"/>
@@ -2701,7 +2701,7 @@
                 <w:noProof/>
                 <w:webHidden/>
               </w:rPr>
-              <w:instrText xml:space="preserve"> PAGEREF _Toc242095972 \h </w:instrText>
+              <w:instrText xml:space="preserve"> PAGEREF _Toc275696860 \h </w:instrText>
             </w:r>
             <w:r>
               <w:rPr>
@@ -2743,7 +2743,7 @@
               <w:lang w:eastAsia="en-SG" w:bidi="ar-SA"/>
             </w:rPr>
           </w:pPr>
-          <w:hyperlink w:anchor="_Toc242095973" w:history="1">
+          <w:hyperlink w:anchor="_Toc275696861" w:history="1">
             <w:r>
               <w:rPr>
                 <w:rStyle w:val="Hyperlink"/>
@@ -2770,7 +2770,7 @@
                 <w:noProof/>
                 <w:webHidden/>
               </w:rPr>
-              <w:instrText xml:space="preserve"> PAGEREF _Toc242095973 \h </w:instrText>
+              <w:instrText xml:space="preserve"> PAGEREF _Toc275696861 \h </w:instrText>
             </w:r>
             <w:r>
               <w:rPr>
@@ -2812,7 +2812,7 @@
               <w:lang w:eastAsia="en-SG" w:bidi="ar-SA"/>
             </w:rPr>
           </w:pPr>
-          <w:hyperlink w:anchor="_Toc242095974" w:history="1">
+          <w:hyperlink w:anchor="_Toc275696862" w:history="1">
             <w:r>
               <w:rPr>
                 <w:rStyle w:val="Hyperlink"/>
@@ -2839,7 +2839,7 @@
                 <w:noProof/>
                 <w:webHidden/>
               </w:rPr>
-              <w:instrText xml:space="preserve"> PAGEREF _Toc242095974 \h </w:instrText>
+              <w:instrText xml:space="preserve"> PAGEREF _Toc275696862 \h </w:instrText>
             </w:r>
             <w:r>
               <w:rPr>
@@ -2881,7 +2881,7 @@
               <w:lang w:eastAsia="en-SG" w:bidi="ar-SA"/>
             </w:rPr>
           </w:pPr>
-          <w:hyperlink w:anchor="_Toc242095975" w:history="1">
+          <w:hyperlink w:anchor="_Toc275696863" w:history="1">
             <w:r>
               <w:rPr>
                 <w:rStyle w:val="Hyperlink"/>
@@ -2908,7 +2908,7 @@
                 <w:noProof/>
                 <w:webHidden/>
               </w:rPr>
-              <w:instrText xml:space="preserve"> PAGEREF _Toc242095975 \h </w:instrText>
+              <w:instrText xml:space="preserve"> PAGEREF _Toc275696863 \h </w:instrText>
             </w:r>
             <w:r>
               <w:rPr>
@@ -2950,7 +2950,7 @@
               <w:lang w:eastAsia="en-SG" w:bidi="ar-SA"/>
             </w:rPr>
           </w:pPr>
-          <w:hyperlink w:anchor="_Toc242095976" w:history="1">
+          <w:hyperlink w:anchor="_Toc275696864" w:history="1">
             <w:r>
               <w:rPr>
                 <w:rStyle w:val="Hyperlink"/>
@@ -2977,7 +2977,7 @@
                 <w:noProof/>
                 <w:webHidden/>
               </w:rPr>
-              <w:instrText xml:space="preserve"> PAGEREF _Toc242095976 \h </w:instrText>
+              <w:instrText xml:space="preserve"> PAGEREF _Toc275696864 \h </w:instrText>
             </w:r>
             <w:r>
               <w:rPr>
@@ -3019,7 +3019,7 @@
               <w:lang w:eastAsia="en-SG" w:bidi="ar-SA"/>
             </w:rPr>
           </w:pPr>
-          <w:hyperlink w:anchor="_Toc242095977" w:history="1">
+          <w:hyperlink w:anchor="_Toc275696865" w:history="1">
             <w:r>
               <w:rPr>
                 <w:rStyle w:val="Hyperlink"/>
@@ -3046,7 +3046,7 @@
                 <w:noProof/>
                 <w:webHidden/>
               </w:rPr>
-              <w:instrText xml:space="preserve"> PAGEREF _Toc242095977 \h </w:instrText>
+              <w:instrText xml:space="preserve"> PAGEREF _Toc275696865 \h </w:instrText>
             </w:r>
             <w:r>
               <w:rPr>
@@ -3093,7 +3093,7 @@
       <w:pPr>
         <w:pStyle w:val="Heading1"/>
       </w:pPr>
-      <w:bookmarkStart w:id="0" w:name="_Toc242095935"/>
+      <w:bookmarkStart w:id="0" w:name="_Toc275696823"/>
       <w:r>
         <w:lastRenderedPageBreak/>
         <w:t>Overview</w:t>
@@ -3154,7 +3154,15 @@
         </w:numPr>
       </w:pPr>
       <w:r>
-        <w:t xml:space="preserve">Peter Gutmann's paper </w:t>
+        <w:t xml:space="preserve">Peter </w:t>
+      </w:r>
+      <w:proofErr w:type="spellStart"/>
+      <w:r>
+        <w:t>Gutmann's</w:t>
+      </w:r>
+      <w:proofErr w:type="spellEnd"/>
+      <w:r>
+        <w:t xml:space="preserve"> paper </w:t>
       </w:r>
       <w:r>
         <w:rPr>
@@ -3175,8 +3183,13 @@
         <w:t xml:space="preserve">National Industrial Security Program Operating Manual </w:t>
       </w:r>
       <w:r>
-        <w:t>of the US Department of Defense</w:t>
-      </w:r>
+        <w:t xml:space="preserve">of the US Department of </w:t>
+      </w:r>
+      <w:proofErr w:type="spellStart"/>
+      <w:r>
+        <w:t>Defense</w:t>
+      </w:r>
+      <w:proofErr w:type="spellEnd"/>
     </w:p>
     <w:p>
       <w:pPr>
@@ -3199,7 +3212,7 @@
       <w:pPr>
         <w:pStyle w:val="Heading1"/>
       </w:pPr>
-      <w:bookmarkStart w:id="1" w:name="_Toc242095936"/>
+      <w:bookmarkStart w:id="1" w:name="_Toc275696824"/>
       <w:r>
         <w:lastRenderedPageBreak/>
         <w:t>Using Eraser</w:t>
@@ -3215,7 +3228,7 @@
       <w:pPr>
         <w:pStyle w:val="Heading2"/>
       </w:pPr>
-      <w:bookmarkStart w:id="2" w:name="_Toc242095937"/>
+      <w:bookmarkStart w:id="2" w:name="_Toc275696825"/>
       <w:r>
         <w:t>Creating Tasks</w:t>
       </w:r>
@@ -3231,7 +3244,7 @@
       <w:r>
         <w:rPr>
           <w:noProof/>
-          <w:lang w:eastAsia="zh-CN" w:bidi="ar-SA"/>
+          <w:lang w:eastAsia="en-SG" w:bidi="ar-SA"/>
         </w:rPr>
         <w:drawing>
           <wp:anchor distT="0" distB="0" distL="114300" distR="114300" simplePos="0" relativeHeight="251664384" behindDoc="0" locked="0" layoutInCell="1" allowOverlap="1">
@@ -3320,7 +3333,15 @@
         <w:t>New Task</w:t>
       </w:r>
       <w:r>
-        <w:t xml:space="preserve"> (or press Ctrl+N). You will then be presented with the Task Properties Dialog.</w:t>
+        <w:t xml:space="preserve"> (or press </w:t>
+      </w:r>
+      <w:proofErr w:type="spellStart"/>
+      <w:r>
+        <w:t>Ctrl+N</w:t>
+      </w:r>
+      <w:proofErr w:type="spellEnd"/>
+      <w:r>
+        <w:t>). You will then be presented with the Task Properties Dialog.</w:t>
       </w:r>
     </w:p>
     <w:p>
@@ -3523,7 +3544,7 @@
       <w:pPr>
         <w:pStyle w:val="Heading3"/>
       </w:pPr>
-      <w:bookmarkStart w:id="3" w:name="_Toc242095938"/>
+      <w:bookmarkStart w:id="3" w:name="_Toc275696826"/>
       <w:r>
         <w:t>Selecting Data to Erase</w:t>
       </w:r>
@@ -3531,12 +3552,20 @@
     </w:p>
     <w:p>
       <w:r>
-        <w:t>Targets define the files and folders which require erasure. The Select Data to Erase dialog allows you to specify which files or folders require erasure, and which erasure method to apply to destroy those files.</w:t>
+        <w:t xml:space="preserve">Targets define the files and folders which require erasure. The Select Data to </w:t>
+      </w:r>
+      <w:proofErr w:type="gramStart"/>
+      <w:r>
+        <w:t>Erase</w:t>
+      </w:r>
+      <w:proofErr w:type="gramEnd"/>
+      <w:r>
+        <w:t xml:space="preserve"> dialog allows you to specify which files or folders require erasure, and which erasure method to apply to destroy those files.</w:t>
       </w:r>
       <w:r>
         <w:rPr>
           <w:noProof/>
-          <w:lang w:eastAsia="zh-CN" w:bidi="ar-SA"/>
+          <w:lang w:eastAsia="en-SG" w:bidi="ar-SA"/>
         </w:rPr>
         <w:drawing>
           <wp:anchor distT="0" distB="0" distL="114300" distR="114300" simplePos="0" relativeHeight="251665408" behindDoc="0" locked="0" layoutInCell="1" allowOverlap="1">
@@ -3656,7 +3685,15 @@
         <w:t>Files in Folder</w:t>
       </w:r>
       <w:r>
-        <w:t xml:space="preserve"> specifies a folder for erasure, and the include mask specifies a </w:t>
+        <w:t xml:space="preserve"> specifies a folder for erasure, and </w:t>
+      </w:r>
+      <w:proofErr w:type="spellStart"/>
+      <w:r>
+        <w:t>the</w:t>
+      </w:r>
+      <w:proofErr w:type="spellEnd"/>
+      <w:r>
+        <w:t xml:space="preserve"> include mask specifies a </w:t>
       </w:r>
       <w:fldSimple w:instr=" REF _Ref234289827  \* MERGEFORMAT ">
         <w:r>
@@ -3678,8 +3715,13 @@
           <w:numId w:val="10"/>
         </w:numPr>
       </w:pPr>
-      <w:r>
-        <w:t>The include mask is applied before the exclude mask; a blank include mask includes all files and a blank exclude mask includes all files.</w:t>
+      <w:proofErr w:type="spellStart"/>
+      <w:r>
+        <w:t>The</w:t>
+      </w:r>
+      <w:proofErr w:type="spellEnd"/>
+      <w:r>
+        <w:t xml:space="preserve"> include mask is applied before the exclude mask; a blank include mask includes all files and a blank exclude mask includes all files.</w:t>
       </w:r>
     </w:p>
     <w:p>
@@ -3786,7 +3828,7 @@
       <w:pPr>
         <w:pStyle w:val="Heading3"/>
       </w:pPr>
-      <w:bookmarkStart w:id="4" w:name="_Toc242095939"/>
+      <w:bookmarkStart w:id="4" w:name="_Toc275696827"/>
       <w:r>
         <w:t>Creating Recurring Tasks</w:t>
       </w:r>
@@ -3828,7 +3870,7 @@
       <w:r>
         <w:rPr>
           <w:noProof/>
-          <w:lang w:eastAsia="zh-CN" w:bidi="ar-SA"/>
+          <w:lang w:eastAsia="en-SG" w:bidi="ar-SA"/>
         </w:rPr>
         <w:drawing>
           <wp:anchor distT="0" distB="0" distL="114300" distR="114300" simplePos="0" relativeHeight="251663360" behindDoc="1" locked="0" layoutInCell="1" allowOverlap="1">
@@ -3942,7 +3984,23 @@
         </w:numPr>
       </w:pPr>
       <w:r>
-        <w:t>Monthly schedules will run on the X’th day of the month, on every Y months. If the X’th day does not exist on the current month, the month will be skipped.</w:t>
+        <w:t xml:space="preserve">Monthly schedules will run on the </w:t>
+      </w:r>
+      <w:proofErr w:type="spellStart"/>
+      <w:r>
+        <w:t>X’th</w:t>
+      </w:r>
+      <w:proofErr w:type="spellEnd"/>
+      <w:r>
+        <w:t xml:space="preserve"> day of the month, on every Y months. If the </w:t>
+      </w:r>
+      <w:proofErr w:type="spellStart"/>
+      <w:r>
+        <w:t>X’th</w:t>
+      </w:r>
+      <w:proofErr w:type="spellEnd"/>
+      <w:r>
+        <w:t xml:space="preserve"> day does not exist on the current month, the month will be skipped.</w:t>
       </w:r>
     </w:p>
     <w:p>
@@ -3965,7 +4023,7 @@
       <w:pPr>
         <w:pStyle w:val="Heading2"/>
       </w:pPr>
-      <w:bookmarkStart w:id="5" w:name="_Toc242095940"/>
+      <w:bookmarkStart w:id="5" w:name="_Toc275696828"/>
       <w:r>
         <w:t>Importing</w:t>
       </w:r>
@@ -3997,29 +4055,37 @@
         <w:t>Export/Import Task List</w:t>
       </w:r>
       <w:r>
-        <w:t>. Below is a matrix containing the list of compatible task list versions.</w:t>
-      </w:r>
+        <w:t xml:space="preserve">. Below is a matrix containing the list of compatible task list </w:t>
+      </w:r>
+      <w:proofErr w:type="gramStart"/>
+      <w:r>
+        <w:t>versions.</w:t>
+      </w:r>
+      <w:proofErr w:type="gramEnd"/>
     </w:p>
     <w:tbl>
       <w:tblPr>
         <w:tblStyle w:val="LightShading-Accent2"/>
-        <w:tblW w:w="9180" w:type="dxa"/>
+        <w:tblW w:w="9242" w:type="dxa"/>
         <w:tblLook w:val="04A0"/>
       </w:tblPr>
       <w:tblGrid>
-        <w:gridCol w:w="1985"/>
-        <w:gridCol w:w="2398"/>
-        <w:gridCol w:w="2398"/>
-        <w:gridCol w:w="2399"/>
+        <w:gridCol w:w="1861"/>
+        <w:gridCol w:w="1481"/>
+        <w:gridCol w:w="1554"/>
+        <w:gridCol w:w="1554"/>
+        <w:gridCol w:w="1456"/>
+        <w:gridCol w:w="1336"/>
       </w:tblGrid>
       <w:tr>
         <w:trPr>
           <w:cnfStyle w:val="100000000000"/>
+          <w:tblHeader/>
         </w:trPr>
         <w:tc>
           <w:tcPr>
             <w:cnfStyle w:val="001000000000"/>
-            <w:tcW w:w="1985" w:type="dxa"/>
+            <w:tcW w:w="1861" w:type="dxa"/>
           </w:tcPr>
           <w:p>
             <w:r>
@@ -4029,7 +4095,7 @@
         </w:tc>
         <w:tc>
           <w:tcPr>
-            <w:tcW w:w="2398" w:type="dxa"/>
+            <w:tcW w:w="1481" w:type="dxa"/>
           </w:tcPr>
           <w:p>
             <w:pPr>
@@ -4042,20 +4108,20 @@
         </w:tc>
         <w:tc>
           <w:tcPr>
-            <w:tcW w:w="2398" w:type="dxa"/>
+            <w:tcW w:w="1554" w:type="dxa"/>
           </w:tcPr>
           <w:p>
             <w:pPr>
               <w:cnfStyle w:val="100000000000"/>
             </w:pPr>
             <w:r>
-              <w:t>6.0.5.1114</w:t>
+              <w:t>6.0.5</w:t>
             </w:r>
           </w:p>
         </w:tc>
         <w:tc>
           <w:tcPr>
-            <w:tcW w:w="2399" w:type="dxa"/>
+            <w:tcW w:w="1554" w:type="dxa"/>
           </w:tcPr>
           <w:p>
             <w:pPr>
@@ -4063,6 +4129,32 @@
             </w:pPr>
             <w:r>
               <w:t>6.0.6</w:t>
+            </w:r>
+          </w:p>
+        </w:tc>
+        <w:tc>
+          <w:tcPr>
+            <w:tcW w:w="1456" w:type="dxa"/>
+          </w:tcPr>
+          <w:p>
+            <w:pPr>
+              <w:cnfStyle w:val="100000000000"/>
+            </w:pPr>
+            <w:r>
+              <w:t>6.0.7</w:t>
+            </w:r>
+          </w:p>
+        </w:tc>
+        <w:tc>
+          <w:tcPr>
+            <w:tcW w:w="1336" w:type="dxa"/>
+          </w:tcPr>
+          <w:p>
+            <w:pPr>
+              <w:cnfStyle w:val="100000000000"/>
+            </w:pPr>
+            <w:r>
+              <w:t>6.0.8</w:t>
             </w:r>
           </w:p>
         </w:tc>
@@ -4074,7 +4166,7 @@
         <w:tc>
           <w:tcPr>
             <w:cnfStyle w:val="001000000000"/>
-            <w:tcW w:w="1985" w:type="dxa"/>
+            <w:tcW w:w="1861" w:type="dxa"/>
           </w:tcPr>
           <w:p>
             <w:r>
@@ -4084,7 +4176,7 @@
         </w:tc>
         <w:tc>
           <w:tcPr>
-            <w:tcW w:w="2398" w:type="dxa"/>
+            <w:tcW w:w="1481" w:type="dxa"/>
           </w:tcPr>
           <w:p>
             <w:pPr>
@@ -4097,7 +4189,7 @@
         </w:tc>
         <w:tc>
           <w:tcPr>
-            <w:tcW w:w="2398" w:type="dxa"/>
+            <w:tcW w:w="1554" w:type="dxa"/>
           </w:tcPr>
           <w:p>
             <w:pPr>
@@ -4110,7 +4202,33 @@
         </w:tc>
         <w:tc>
           <w:tcPr>
-            <w:tcW w:w="2399" w:type="dxa"/>
+            <w:tcW w:w="1554" w:type="dxa"/>
+          </w:tcPr>
+          <w:p>
+            <w:pPr>
+              <w:cnfStyle w:val="000000100000"/>
+            </w:pPr>
+            <w:r>
+              <w:t>No</w:t>
+            </w:r>
+          </w:p>
+        </w:tc>
+        <w:tc>
+          <w:tcPr>
+            <w:tcW w:w="1456" w:type="dxa"/>
+          </w:tcPr>
+          <w:p>
+            <w:pPr>
+              <w:cnfStyle w:val="000000100000"/>
+            </w:pPr>
+            <w:r>
+              <w:t>No</w:t>
+            </w:r>
+          </w:p>
+        </w:tc>
+        <w:tc>
+          <w:tcPr>
+            <w:tcW w:w="1336" w:type="dxa"/>
           </w:tcPr>
           <w:p>
             <w:pPr>
@@ -4126,7 +4244,7 @@
         <w:tc>
           <w:tcPr>
             <w:cnfStyle w:val="001000000000"/>
-            <w:tcW w:w="1985" w:type="dxa"/>
+            <w:tcW w:w="1861" w:type="dxa"/>
           </w:tcPr>
           <w:p>
             <w:r>
@@ -4136,7 +4254,7 @@
         </w:tc>
         <w:tc>
           <w:tcPr>
-            <w:tcW w:w="2398" w:type="dxa"/>
+            <w:tcW w:w="1481" w:type="dxa"/>
           </w:tcPr>
           <w:p>
             <w:pPr>
@@ -4149,7 +4267,7 @@
         </w:tc>
         <w:tc>
           <w:tcPr>
-            <w:tcW w:w="2398" w:type="dxa"/>
+            <w:tcW w:w="1554" w:type="dxa"/>
           </w:tcPr>
           <w:p>
             <w:pPr>
@@ -4162,7 +4280,33 @@
         </w:tc>
         <w:tc>
           <w:tcPr>
-            <w:tcW w:w="2399" w:type="dxa"/>
+            <w:tcW w:w="1554" w:type="dxa"/>
+          </w:tcPr>
+          <w:p>
+            <w:pPr>
+              <w:cnfStyle w:val="000000000000"/>
+            </w:pPr>
+            <w:r>
+              <w:t>No</w:t>
+            </w:r>
+          </w:p>
+        </w:tc>
+        <w:tc>
+          <w:tcPr>
+            <w:tcW w:w="1456" w:type="dxa"/>
+          </w:tcPr>
+          <w:p>
+            <w:pPr>
+              <w:cnfStyle w:val="000000000000"/>
+            </w:pPr>
+            <w:r>
+              <w:t>No</w:t>
+            </w:r>
+          </w:p>
+        </w:tc>
+        <w:tc>
+          <w:tcPr>
+            <w:tcW w:w="1336" w:type="dxa"/>
           </w:tcPr>
           <w:p>
             <w:pPr>
@@ -4181,7 +4325,7 @@
         <w:tc>
           <w:tcPr>
             <w:cnfStyle w:val="001000000000"/>
-            <w:tcW w:w="1985" w:type="dxa"/>
+            <w:tcW w:w="1861" w:type="dxa"/>
           </w:tcPr>
           <w:p>
             <w:r>
@@ -4192,7 +4336,7 @@
         </w:tc>
         <w:tc>
           <w:tcPr>
-            <w:tcW w:w="2398" w:type="dxa"/>
+            <w:tcW w:w="1481" w:type="dxa"/>
           </w:tcPr>
           <w:p>
             <w:pPr>
@@ -4205,7 +4349,7 @@
         </w:tc>
         <w:tc>
           <w:tcPr>
-            <w:tcW w:w="2398" w:type="dxa"/>
+            <w:tcW w:w="1554" w:type="dxa"/>
           </w:tcPr>
           <w:p>
             <w:pPr>
@@ -4218,7 +4362,7 @@
         </w:tc>
         <w:tc>
           <w:tcPr>
-            <w:tcW w:w="2399" w:type="dxa"/>
+            <w:tcW w:w="1554" w:type="dxa"/>
           </w:tcPr>
           <w:p>
             <w:pPr>
@@ -4229,31 +4373,199 @@
             </w:r>
           </w:p>
         </w:tc>
+        <w:tc>
+          <w:tcPr>
+            <w:tcW w:w="1456" w:type="dxa"/>
+          </w:tcPr>
+          <w:p>
+            <w:pPr>
+              <w:cnfStyle w:val="000000100000"/>
+            </w:pPr>
+            <w:r>
+              <w:t>Yes</w:t>
+            </w:r>
+          </w:p>
+        </w:tc>
+        <w:tc>
+          <w:tcPr>
+            <w:tcW w:w="1336" w:type="dxa"/>
+          </w:tcPr>
+          <w:p>
+            <w:pPr>
+              <w:cnfStyle w:val="000000100000"/>
+            </w:pPr>
+            <w:r>
+              <w:t>Yes</w:t>
+            </w:r>
+          </w:p>
+        </w:tc>
+      </w:tr>
+      <w:tr>
+        <w:tc>
+          <w:tcPr>
+            <w:cnfStyle w:val="001000000000"/>
+            <w:tcW w:w="1861" w:type="dxa"/>
+          </w:tcPr>
+          <w:p>
+            <w:r>
+              <w:t>6.0.7</w:t>
+            </w:r>
+          </w:p>
+        </w:tc>
+        <w:tc>
+          <w:tcPr>
+            <w:tcW w:w="1481" w:type="dxa"/>
+          </w:tcPr>
+          <w:p>
+            <w:pPr>
+              <w:cnfStyle w:val="000000000000"/>
+            </w:pPr>
+            <w:r>
+              <w:t>No</w:t>
+            </w:r>
+          </w:p>
+        </w:tc>
+        <w:tc>
+          <w:tcPr>
+            <w:tcW w:w="1554" w:type="dxa"/>
+          </w:tcPr>
+          <w:p>
+            <w:pPr>
+              <w:cnfStyle w:val="000000000000"/>
+            </w:pPr>
+            <w:r>
+              <w:t>Yes</w:t>
+            </w:r>
+          </w:p>
+        </w:tc>
+        <w:tc>
+          <w:tcPr>
+            <w:tcW w:w="1554" w:type="dxa"/>
+          </w:tcPr>
+          <w:p>
+            <w:pPr>
+              <w:cnfStyle w:val="000000000000"/>
+            </w:pPr>
+            <w:r>
+              <w:t>Yes</w:t>
+            </w:r>
+          </w:p>
+        </w:tc>
+        <w:tc>
+          <w:tcPr>
+            <w:tcW w:w="1456" w:type="dxa"/>
+          </w:tcPr>
+          <w:p>
+            <w:pPr>
+              <w:cnfStyle w:val="000000000000"/>
+            </w:pPr>
+            <w:r>
+              <w:t>Yes</w:t>
+            </w:r>
+          </w:p>
+        </w:tc>
+        <w:tc>
+          <w:tcPr>
+            <w:tcW w:w="1336" w:type="dxa"/>
+          </w:tcPr>
+          <w:p>
+            <w:pPr>
+              <w:cnfStyle w:val="000000000000"/>
+            </w:pPr>
+            <w:r>
+              <w:t>Yes</w:t>
+            </w:r>
+          </w:p>
+        </w:tc>
+      </w:tr>
+      <w:tr>
+        <w:trPr>
+          <w:cnfStyle w:val="000000100000"/>
+        </w:trPr>
+        <w:tc>
+          <w:tcPr>
+            <w:cnfStyle w:val="001000000000"/>
+            <w:tcW w:w="1861" w:type="dxa"/>
+          </w:tcPr>
+          <w:p>
+            <w:r>
+              <w:t>6.0.8</w:t>
+            </w:r>
+          </w:p>
+        </w:tc>
+        <w:tc>
+          <w:tcPr>
+            <w:tcW w:w="1481" w:type="dxa"/>
+          </w:tcPr>
+          <w:p>
+            <w:pPr>
+              <w:cnfStyle w:val="000000100000"/>
+            </w:pPr>
+            <w:r>
+              <w:t>No</w:t>
+            </w:r>
+          </w:p>
+        </w:tc>
+        <w:tc>
+          <w:tcPr>
+            <w:tcW w:w="1554" w:type="dxa"/>
+          </w:tcPr>
+          <w:p>
+            <w:pPr>
+              <w:cnfStyle w:val="000000100000"/>
+            </w:pPr>
+            <w:r>
+              <w:t>Yes</w:t>
+            </w:r>
+          </w:p>
+        </w:tc>
+        <w:tc>
+          <w:tcPr>
+            <w:tcW w:w="1554" w:type="dxa"/>
+          </w:tcPr>
+          <w:p>
+            <w:pPr>
+              <w:cnfStyle w:val="000000100000"/>
+            </w:pPr>
+            <w:r>
+              <w:t>Yes</w:t>
+            </w:r>
+          </w:p>
+        </w:tc>
+        <w:tc>
+          <w:tcPr>
+            <w:tcW w:w="1456" w:type="dxa"/>
+          </w:tcPr>
+          <w:p>
+            <w:pPr>
+              <w:cnfStyle w:val="000000100000"/>
+            </w:pPr>
+            <w:r>
+              <w:t>Yes</w:t>
+            </w:r>
+          </w:p>
+        </w:tc>
+        <w:tc>
+          <w:tcPr>
+            <w:tcW w:w="1336" w:type="dxa"/>
+          </w:tcPr>
+          <w:p>
+            <w:pPr>
+              <w:cnfStyle w:val="000000100000"/>
+            </w:pPr>
+            <w:r>
+              <w:t>Yes</w:t>
+            </w:r>
+          </w:p>
+        </w:tc>
       </w:tr>
     </w:tbl>
-    <w:p/>
-    <w:p>
-      <w:pPr>
-        <w:rPr>
-          <w:rFonts w:asciiTheme="majorHAnsi" w:eastAsiaTheme="majorEastAsia" w:hAnsiTheme="majorHAnsi" w:cstheme="majorBidi"/>
-          <w:b/>
-          <w:bCs/>
-          <w:color w:val="D40C0C"/>
-          <w:sz w:val="26"/>
-          <w:szCs w:val="26"/>
-        </w:rPr>
-      </w:pPr>
-      <w:r>
-        <w:br w:type="page"/>
-      </w:r>
-    </w:p>
     <w:p>
       <w:pPr>
         <w:pStyle w:val="Heading2"/>
       </w:pPr>
-      <w:bookmarkStart w:id="6" w:name="_Toc242095941"/>
-      <w:r>
-        <w:lastRenderedPageBreak/>
+      <w:bookmarkStart w:id="6" w:name="_Toc275696829"/>
+      <w:r>
         <w:t>Running Tasks</w:t>
       </w:r>
       <w:bookmarkEnd w:id="6"/>
@@ -4316,7 +4628,7 @@
       <w:r>
         <w:rPr>
           <w:noProof/>
-          <w:lang w:eastAsia="zh-CN" w:bidi="ar-SA"/>
+          <w:lang w:eastAsia="en-SG" w:bidi="ar-SA"/>
         </w:rPr>
         <w:drawing>
           <wp:inline distT="0" distB="0" distL="0" distR="0">
@@ -4390,7 +4702,7 @@
       <w:pPr>
         <w:pStyle w:val="Heading3"/>
       </w:pPr>
-      <w:bookmarkStart w:id="7" w:name="_Toc242095942"/>
+      <w:bookmarkStart w:id="7" w:name="_Toc275696830"/>
       <w:r>
         <w:t>Behaviour toward encrypted, sparse or compressed files</w:t>
       </w:r>
@@ -4405,7 +4717,7 @@
       <w:pPr>
         <w:pStyle w:val="Heading3"/>
       </w:pPr>
-      <w:bookmarkStart w:id="8" w:name="_Toc242095943"/>
+      <w:bookmarkStart w:id="8" w:name="_Toc275696831"/>
       <w:r>
         <w:t>Behaviour toward reparse points</w:t>
       </w:r>
@@ -4452,12 +4764,12 @@
     </w:p>
     <w:p>
       <w:r>
+        <w:lastRenderedPageBreak/>
         <w:t>Collectively, these are known as reparse points. Eraser treats reparse points specially to avoid data loss.</w:t>
       </w:r>
     </w:p>
     <w:p>
       <w:r>
-        <w:lastRenderedPageBreak/>
         <w:t>Firstly, when erasing the free space of a drive, when Eraser meets a reparse point file cluster tips are not erased as the file which the reparse point refers to may be on a slow link (e.g. network connection) and cluster tip semantics may differ from local erasures successfully. This also prevents network saturation (for network files). Reparse points referring to folders are completely ignored</w:t>
       </w:r>
       <w:r>
@@ -4490,7 +4802,7 @@
       <w:pPr>
         <w:pStyle w:val="Heading3"/>
       </w:pPr>
-      <w:bookmarkStart w:id="9" w:name="_Toc242095944"/>
+      <w:bookmarkStart w:id="9" w:name="_Toc275696832"/>
       <w:r>
         <w:t>Behaviour toward Saved HTML files</w:t>
       </w:r>
@@ -4627,7 +4939,11 @@
         <w:t xml:space="preserve">this: </w:t>
       </w:r>
       <w:r>
-        <w:t xml:space="preserve">use the Windows delete option as described above, but stop before emptying the Recycle Bin. This will send both the HTML file and its </w:t>
+        <w:t xml:space="preserve">use the Windows delete option as described above, but stop before emptying </w:t>
+      </w:r>
+      <w:r>
+        <w:lastRenderedPageBreak/>
+        <w:t xml:space="preserve">the Recycle Bin. This will send both the HTML file and its </w:t>
       </w:r>
       <w:r>
         <w:t xml:space="preserve">associated </w:t>
@@ -4638,7 +4954,6 @@
     </w:p>
     <w:p>
       <w:r>
-        <w:lastRenderedPageBreak/>
         <w:t>You now have all the HTML files and folders you selected within the Recycle Bin. This gives you the option to</w:t>
       </w:r>
       <w:r>
@@ -4651,7 +4966,15 @@
         <w:t xml:space="preserve">When </w:t>
       </w:r>
       <w:r>
-        <w:t xml:space="preserve">you are absolutely certain you have not removed a folder with data you require in it you can proceed to </w:t>
+        <w:t xml:space="preserve">you are absolutely certain you have not removed a folder with data you require in it you can </w:t>
+      </w:r>
+      <w:proofErr w:type="gramStart"/>
+      <w:r>
+        <w:t>proceed</w:t>
+      </w:r>
+      <w:proofErr w:type="gramEnd"/>
+      <w:r>
+        <w:t xml:space="preserve"> to </w:t>
       </w:r>
       <w:fldSimple w:instr=" REF _Ref234294654 \h  \* MERGEFORMAT ">
         <w:r>
@@ -4669,7 +4992,7 @@
       <w:pPr>
         <w:pStyle w:val="Heading2"/>
       </w:pPr>
-      <w:bookmarkStart w:id="10" w:name="_Toc242095945"/>
+      <w:bookmarkStart w:id="10" w:name="_Toc275696833"/>
       <w:r>
         <w:t>Viewing the Results of an Erasure</w:t>
       </w:r>
@@ -4708,7 +5031,7 @@
       <w:r>
         <w:rPr>
           <w:noProof/>
-          <w:lang w:eastAsia="zh-CN" w:bidi="ar-SA"/>
+          <w:lang w:eastAsia="en-SG" w:bidi="ar-SA"/>
         </w:rPr>
         <w:drawing>
           <wp:inline distT="0" distB="0" distL="0" distR="0">
@@ -4777,7 +5100,7 @@
       <w:pPr>
         <w:pStyle w:val="Heading1"/>
       </w:pPr>
-      <w:bookmarkStart w:id="11" w:name="_Toc242095946"/>
+      <w:bookmarkStart w:id="11" w:name="_Toc275696834"/>
       <w:r>
         <w:lastRenderedPageBreak/>
         <w:t>Eraser Settings</w:t>
@@ -4807,12 +5130,12 @@
       <w:pPr>
         <w:pStyle w:val="Heading2"/>
       </w:pPr>
-      <w:bookmarkStart w:id="12" w:name="_Toc242095947"/>
-      <w:bookmarkStart w:id="13" w:name="_Ref234289623"/>
+      <w:bookmarkStart w:id="12" w:name="_Ref234289623"/>
+      <w:bookmarkStart w:id="13" w:name="_Toc275696835"/>
       <w:r>
         <w:t>Shell Integration</w:t>
       </w:r>
-      <w:bookmarkEnd w:id="12"/>
+      <w:bookmarkEnd w:id="13"/>
     </w:p>
     <w:p>
       <w:pPr>
@@ -4821,7 +5144,7 @@
       <w:r>
         <w:rPr>
           <w:noProof/>
-          <w:lang w:eastAsia="zh-CN" w:bidi="ar-SA"/>
+          <w:lang w:eastAsia="en-SG" w:bidi="ar-SA"/>
         </w:rPr>
         <w:drawing>
           <wp:inline distT="0" distB="0" distL="0" distR="0">
@@ -4910,18 +5233,18 @@
       <w:pPr>
         <w:pStyle w:val="Heading2"/>
       </w:pPr>
-      <w:bookmarkStart w:id="14" w:name="_Toc242095948"/>
+      <w:bookmarkStart w:id="14" w:name="_Toc275696836"/>
       <w:r>
         <w:t>Erase Settings</w:t>
       </w:r>
-      <w:bookmarkEnd w:id="13"/>
+      <w:bookmarkEnd w:id="12"/>
       <w:bookmarkEnd w:id="14"/>
     </w:p>
     <w:p>
       <w:r>
         <w:rPr>
           <w:noProof/>
-          <w:lang w:eastAsia="zh-CN" w:bidi="ar-SA"/>
+          <w:lang w:eastAsia="en-SG" w:bidi="ar-SA"/>
         </w:rPr>
         <w:drawing>
           <wp:inline distT="0" distB="0" distL="0" distR="0">
@@ -5044,7 +5367,15 @@
         <w:t>Force locked files to be unlocked for erasure</w:t>
       </w:r>
       <w:r>
-        <w:t xml:space="preserve"> is checked, when Eraser tries to erase a file but it is locked by a program, Eraser will attempt to forcibly unlock the file for erasure; if this is unchecked, the file will be ignored by Eraser and reported as an error.</w:t>
+        <w:t xml:space="preserve"> is checked, when Eraser tries to erase a file but it is locked by a program, Eraser will attempt to forcibly unlock the file for erasure; if this is unchecked, </w:t>
+      </w:r>
+      <w:proofErr w:type="gramStart"/>
+      <w:r>
+        <w:t>the</w:t>
+      </w:r>
+      <w:proofErr w:type="gramEnd"/>
+      <w:r>
+        <w:t xml:space="preserve"> file will be ignored by Eraser and reported as an error.</w:t>
       </w:r>
     </w:p>
     <w:p>
@@ -5080,7 +5411,7 @@
         <w:pStyle w:val="Heading2"/>
       </w:pPr>
       <w:bookmarkStart w:id="15" w:name="_Ref234293165"/>
-      <w:bookmarkStart w:id="16" w:name="_Toc242095949"/>
+      <w:bookmarkStart w:id="16" w:name="_Toc275696837"/>
       <w:r>
         <w:t>Scheduler Settings</w:t>
       </w:r>
@@ -5091,7 +5422,7 @@
       <w:r>
         <w:rPr>
           <w:noProof/>
-          <w:lang w:eastAsia="zh-CN" w:bidi="ar-SA"/>
+          <w:lang w:eastAsia="en-SG" w:bidi="ar-SA"/>
         </w:rPr>
         <w:drawing>
           <wp:inline distT="0" distB="0" distL="0" distR="0">
@@ -5142,11 +5473,19 @@
       <w:r>
         <w:t xml:space="preserve">When </w:t>
       </w:r>
+      <w:proofErr w:type="gramStart"/>
       <w:r>
         <w:rPr>
           <w:rStyle w:val="Strong"/>
         </w:rPr>
-        <w:t xml:space="preserve">Automatically remove </w:t>
+        <w:t>Automatically</w:t>
+      </w:r>
+      <w:proofErr w:type="gramEnd"/>
+      <w:r>
+        <w:rPr>
+          <w:rStyle w:val="Strong"/>
+        </w:rPr>
+        <w:t xml:space="preserve"> remove </w:t>
       </w:r>
       <w:r>
         <w:rPr>
@@ -5237,17 +5576,19 @@
       <w:pPr>
         <w:pStyle w:val="Heading2"/>
       </w:pPr>
-      <w:bookmarkStart w:id="17" w:name="_Toc242095950"/>
+      <w:bookmarkStart w:id="17" w:name="_Toc275696838"/>
+      <w:proofErr w:type="spellStart"/>
       <w:r>
         <w:t>Plugins</w:t>
       </w:r>
       <w:bookmarkEnd w:id="17"/>
+      <w:proofErr w:type="spellEnd"/>
     </w:p>
     <w:p>
       <w:r>
         <w:rPr>
           <w:noProof/>
-          <w:lang w:eastAsia="zh-CN" w:bidi="ar-SA"/>
+          <w:lang w:eastAsia="en-SG" w:bidi="ar-SA"/>
         </w:rPr>
         <w:drawing>
           <wp:inline distT="0" distB="0" distL="0" distR="0">
@@ -5289,7 +5630,23 @@
     </w:p>
     <w:p>
       <w:r>
-        <w:t>The Plugins section contains a list of plugins which are</w:t>
+        <w:t xml:space="preserve">The </w:t>
+      </w:r>
+      <w:proofErr w:type="spellStart"/>
+      <w:r>
+        <w:t>Plugins</w:t>
+      </w:r>
+      <w:proofErr w:type="spellEnd"/>
+      <w:r>
+        <w:t xml:space="preserve"> section contains a list of </w:t>
+      </w:r>
+      <w:proofErr w:type="spellStart"/>
+      <w:r>
+        <w:t>plugins</w:t>
+      </w:r>
+      <w:proofErr w:type="spellEnd"/>
+      <w:r>
+        <w:t xml:space="preserve"> which are</w:t>
       </w:r>
       <w:r>
         <w:t xml:space="preserve"> loaded into Eraser.</w:t>
@@ -5307,10 +5664,26 @@
         <w:rPr>
           <w:rStyle w:val="Strong"/>
         </w:rPr>
-        <w:t>Core plugins</w:t>
-      </w:r>
-      <w:r>
-        <w:t xml:space="preserve"> are plugins which </w:t>
+        <w:t xml:space="preserve">Core </w:t>
+      </w:r>
+      <w:proofErr w:type="spellStart"/>
+      <w:r>
+        <w:rPr>
+          <w:rStyle w:val="Strong"/>
+        </w:rPr>
+        <w:t>plugins</w:t>
+      </w:r>
+      <w:proofErr w:type="spellEnd"/>
+      <w:r>
+        <w:t xml:space="preserve"> are </w:t>
+      </w:r>
+      <w:proofErr w:type="spellStart"/>
+      <w:r>
+        <w:t>plugins</w:t>
+      </w:r>
+      <w:proofErr w:type="spellEnd"/>
+      <w:r>
+        <w:t xml:space="preserve"> which </w:t>
       </w:r>
       <w:r>
         <w:rPr>
@@ -5334,14 +5707,30 @@
         <w:t>A key</w:t>
       </w:r>
       <w:r>
-        <w:t xml:space="preserve"> beside the name of the plugin represents a </w:t>
+        <w:t xml:space="preserve"> beside the name of the </w:t>
+      </w:r>
+      <w:proofErr w:type="spellStart"/>
+      <w:r>
+        <w:t>plugin</w:t>
+      </w:r>
+      <w:proofErr w:type="spellEnd"/>
+      <w:r>
+        <w:t xml:space="preserve"> represents a </w:t>
       </w:r>
       <w:r>
         <w:rPr>
           <w:rStyle w:val="Strong"/>
         </w:rPr>
-        <w:t>signed plugin</w:t>
-      </w:r>
+        <w:t xml:space="preserve">signed </w:t>
+      </w:r>
+      <w:proofErr w:type="spellStart"/>
+      <w:r>
+        <w:rPr>
+          <w:rStyle w:val="Strong"/>
+        </w:rPr>
+        <w:t>plugin</w:t>
+      </w:r>
+      <w:proofErr w:type="spellEnd"/>
       <w:r>
         <w:rPr>
           <w:rStyle w:val="Strong"/>
@@ -5358,7 +5747,15 @@
         </w:numPr>
       </w:pPr>
       <w:r>
-        <w:t>Signed plugins are automatically allowed to run after it is installed.</w:t>
+        <w:t xml:space="preserve">Signed </w:t>
+      </w:r>
+      <w:proofErr w:type="spellStart"/>
+      <w:r>
+        <w:t>plugins</w:t>
+      </w:r>
+      <w:proofErr w:type="spellEnd"/>
+      <w:r>
+        <w:t xml:space="preserve"> are automatically allowed to run after it is installed.</w:t>
       </w:r>
     </w:p>
     <w:p>
@@ -5370,7 +5767,15 @@
         </w:numPr>
       </w:pPr>
       <w:r>
-        <w:t>Unsigned plugins must be explicitly checked by the user.</w:t>
+        <w:t xml:space="preserve">Unsigned </w:t>
+      </w:r>
+      <w:proofErr w:type="spellStart"/>
+      <w:r>
+        <w:t>plugins</w:t>
+      </w:r>
+      <w:proofErr w:type="spellEnd"/>
+      <w:r>
+        <w:t xml:space="preserve"> must be explicitly checked by the user.</w:t>
       </w:r>
     </w:p>
     <w:p>
@@ -5382,7 +5787,31 @@
         </w:numPr>
       </w:pPr>
       <w:r>
-        <w:t>The checkbox beside the name represents whether the plugin will be loaded in future (unchecking disables the plugin.)</w:t>
+        <w:t xml:space="preserve">The checkbox beside the name represents whether the </w:t>
+      </w:r>
+      <w:proofErr w:type="spellStart"/>
+      <w:r>
+        <w:t>plugin</w:t>
+      </w:r>
+      <w:proofErr w:type="spellEnd"/>
+      <w:r>
+        <w:t xml:space="preserve"> will be loaded in future (</w:t>
+      </w:r>
+      <w:proofErr w:type="spellStart"/>
+      <w:r>
+        <w:t>unchecking</w:t>
+      </w:r>
+      <w:proofErr w:type="spellEnd"/>
+      <w:r>
+        <w:t xml:space="preserve"> disables the </w:t>
+      </w:r>
+      <w:proofErr w:type="spellStart"/>
+      <w:r>
+        <w:t>plugin</w:t>
+      </w:r>
+      <w:proofErr w:type="spellEnd"/>
+      <w:r>
+        <w:t>.)</w:t>
       </w:r>
     </w:p>
     <w:p>
@@ -5394,7 +5823,23 @@
         </w:numPr>
       </w:pPr>
       <w:r>
-        <w:t>Right-clicking on a plugin displays a context menu with Settings if the plugin can be configured.</w:t>
+        <w:t xml:space="preserve">Right-clicking on a </w:t>
+      </w:r>
+      <w:proofErr w:type="spellStart"/>
+      <w:r>
+        <w:t>plugin</w:t>
+      </w:r>
+      <w:proofErr w:type="spellEnd"/>
+      <w:r>
+        <w:t xml:space="preserve"> displays a context menu with Settings if the </w:t>
+      </w:r>
+      <w:proofErr w:type="spellStart"/>
+      <w:r>
+        <w:t>plugin</w:t>
+      </w:r>
+      <w:proofErr w:type="spellEnd"/>
+      <w:r>
+        <w:t xml:space="preserve"> can be configured.</w:t>
       </w:r>
     </w:p>
     <w:p>
@@ -5407,7 +5852,7 @@
       <w:pPr>
         <w:pStyle w:val="Heading1"/>
       </w:pPr>
-      <w:bookmarkStart w:id="19" w:name="_Toc242095951"/>
+      <w:bookmarkStart w:id="19" w:name="_Toc275696839"/>
       <w:r>
         <w:lastRenderedPageBreak/>
         <w:t>Using the Windows Explorer Extension</w:t>
@@ -5460,7 +5905,7 @@
       <w:r>
         <w:rPr>
           <w:noProof/>
-          <w:lang w:eastAsia="zh-CN" w:bidi="ar-SA"/>
+          <w:lang w:eastAsia="en-SG" w:bidi="ar-SA"/>
         </w:rPr>
         <w:drawing>
           <wp:anchor distT="0" distB="0" distL="114300" distR="114300" simplePos="0" relativeHeight="251666432" behindDoc="0" locked="0" layoutInCell="1" allowOverlap="1">
@@ -5561,7 +6006,7 @@
       <w:pPr>
         <w:pStyle w:val="Heading1"/>
       </w:pPr>
-      <w:bookmarkStart w:id="20" w:name="_Toc242095952"/>
+      <w:bookmarkStart w:id="20" w:name="_Toc275696840"/>
       <w:r>
         <w:lastRenderedPageBreak/>
         <w:t>Advanced Topics</w:t>
@@ -5572,22 +6017,24 @@
       <w:pPr>
         <w:pStyle w:val="Heading2"/>
       </w:pPr>
-      <w:bookmarkStart w:id="21" w:name="_Toc242095953"/>
+      <w:bookmarkStart w:id="21" w:name="_Toc275696841"/>
       <w:r>
         <w:t>Using the Eraser Command Line</w:t>
       </w:r>
       <w:bookmarkEnd w:id="21"/>
     </w:p>
     <w:p>
+      <w:proofErr w:type="gramStart"/>
       <w:r>
         <w:t>TBD.</w:t>
       </w:r>
+      <w:proofErr w:type="gramEnd"/>
     </w:p>
     <w:p>
       <w:pPr>
         <w:pStyle w:val="Heading2"/>
       </w:pPr>
-      <w:bookmarkStart w:id="22" w:name="_Toc242095954"/>
+      <w:bookmarkStart w:id="22" w:name="_Toc275696842"/>
       <w:r>
         <w:t>Creating Custom Erasure Methods</w:t>
       </w:r>
@@ -5613,7 +6060,15 @@
         <w:t>Default Erasure Methods and PRNGs</w:t>
       </w:r>
       <w:r>
-        <w:t xml:space="preserve"> plugin in the </w:t>
+        <w:t xml:space="preserve"> </w:t>
+      </w:r>
+      <w:proofErr w:type="spellStart"/>
+      <w:r>
+        <w:t>plugin</w:t>
+      </w:r>
+      <w:proofErr w:type="spellEnd"/>
+      <w:r>
+        <w:t xml:space="preserve"> in the </w:t>
       </w:r>
       <w:r>
         <w:rPr>
@@ -5638,7 +6093,7 @@
       <w:r>
         <w:rPr>
           <w:noProof/>
-          <w:lang w:eastAsia="zh-CN" w:bidi="ar-SA"/>
+          <w:lang w:eastAsia="en-SG" w:bidi="ar-SA"/>
         </w:rPr>
         <w:drawing>
           <wp:inline distT="0" distB="0" distL="0" distR="0">
@@ -5689,7 +6144,15 @@
     </w:p>
     <w:p>
       <w:r>
-        <w:t>Provide a Name for the erasure method, as that is how you will identify it in the list of methods, then add any arbitrary number of passes.</w:t>
+        <w:t xml:space="preserve">Provide a Name for the erasure method, as that is how you will identify it in the list of methods, </w:t>
+      </w:r>
+      <w:proofErr w:type="gramStart"/>
+      <w:r>
+        <w:t>then</w:t>
+      </w:r>
+      <w:proofErr w:type="gramEnd"/>
+      <w:r>
+        <w:t xml:space="preserve"> add any arbitrary number of passes.</w:t>
       </w:r>
     </w:p>
     <w:p>
@@ -5806,7 +6269,23 @@
         <w:t>Hexadecimal</w:t>
       </w:r>
       <w:r>
-        <w:t xml:space="preserve"> will be for your own data. Text will be treated as normal input (UTF-8) and hexadecimal will be used for raw data. The data will be repeated for all parts of the file/unused space until erasure is complete. The interconversion between Hexadecimal and Text may not be lossless (especially if the hexadecimal number translates to a non-Unicode codepoint)</w:t>
+        <w:t xml:space="preserve"> will be for your own data. Text will be treated as normal input (UTF-8) and hexadecimal will be used for raw data. The data will be repeated for all parts of the file/unused space until erasure is complete. The </w:t>
+      </w:r>
+      <w:proofErr w:type="spellStart"/>
+      <w:r>
+        <w:t>interconversion</w:t>
+      </w:r>
+      <w:proofErr w:type="spellEnd"/>
+      <w:r>
+        <w:t xml:space="preserve"> between Hexadecimal and Text may not be lossless (especially if the hexadecimal number translates to a non-Unicode </w:t>
+      </w:r>
+      <w:proofErr w:type="spellStart"/>
+      <w:r>
+        <w:t>codepoint</w:t>
+      </w:r>
+      <w:proofErr w:type="spellEnd"/>
+      <w:r>
+        <w:t>)</w:t>
       </w:r>
     </w:p>
     <w:p>
@@ -5831,18 +6310,25 @@
       <w:pPr>
         <w:pStyle w:val="Heading1"/>
       </w:pPr>
-      <w:bookmarkStart w:id="23" w:name="_Toc242095955"/>
+      <w:bookmarkStart w:id="23" w:name="_Toc275696843"/>
       <w:r>
         <w:lastRenderedPageBreak/>
-        <w:t>Eraser How To’s</w:t>
+        <w:t xml:space="preserve">Eraser How </w:t>
+      </w:r>
+      <w:proofErr w:type="spellStart"/>
+      <w:proofErr w:type="gramStart"/>
+      <w:r>
+        <w:t>To’s</w:t>
       </w:r>
       <w:bookmarkEnd w:id="23"/>
+      <w:proofErr w:type="spellEnd"/>
+      <w:proofErr w:type="gramEnd"/>
     </w:p>
     <w:p>
       <w:pPr>
         <w:pStyle w:val="Heading2"/>
       </w:pPr>
-      <w:bookmarkStart w:id="24" w:name="_Toc242095956"/>
+      <w:bookmarkStart w:id="24" w:name="_Toc275696844"/>
       <w:r>
         <w:t>Erase Browser Caches</w:t>
       </w:r>
@@ -5857,7 +6343,7 @@
       <w:pPr>
         <w:pStyle w:val="Heading3"/>
       </w:pPr>
-      <w:bookmarkStart w:id="25" w:name="_Toc242095957"/>
+      <w:bookmarkStart w:id="25" w:name="_Toc275696845"/>
       <w:r>
         <w:t>Mozilla Firefox</w:t>
       </w:r>
@@ -5891,11 +6377,16 @@
     </w:p>
     <w:p>
       <w:r>
-        <w:t xml:space="preserve"> You will also need to erase the history file called places.</w:t>
+        <w:t xml:space="preserve"> You will also need to erase the history file called </w:t>
+      </w:r>
+      <w:proofErr w:type="spellStart"/>
+      <w:r>
+        <w:t>places.</w:t>
       </w:r>
       <w:r>
         <w:t>sqlite</w:t>
       </w:r>
+      <w:proofErr w:type="spellEnd"/>
       <w:r>
         <w:t>, which can be found in the profile folder (%APPDATA%\</w:t>
       </w:r>
@@ -5903,11 +6394,16 @@
         <w:t>Mozilla\Firefox\Profiles\</w:t>
       </w:r>
       <w:r>
-        <w:t>&lt;profile name&gt;\). The cookie file may also reveal information so cookies.</w:t>
+        <w:t xml:space="preserve">&lt;profile name&gt;\). The cookie file may also reveal information so </w:t>
+      </w:r>
+      <w:proofErr w:type="spellStart"/>
+      <w:r>
+        <w:t>cookies.</w:t>
       </w:r>
       <w:r>
         <w:t>sqlite</w:t>
       </w:r>
+      <w:proofErr w:type="spellEnd"/>
       <w:r>
         <w:t xml:space="preserve"> which is in the same place as the history file should be erased as well.  </w:t>
       </w:r>
@@ -5927,22 +6423,24 @@
       <w:pPr>
         <w:pStyle w:val="Heading3"/>
       </w:pPr>
-      <w:bookmarkStart w:id="26" w:name="_Toc242095958"/>
+      <w:bookmarkStart w:id="26" w:name="_Toc275696846"/>
       <w:r>
         <w:t>Windows Internet Explorer</w:t>
       </w:r>
       <w:bookmarkEnd w:id="26"/>
     </w:p>
     <w:p>
+      <w:proofErr w:type="gramStart"/>
       <w:r>
         <w:t>TBD.</w:t>
       </w:r>
+      <w:proofErr w:type="gramEnd"/>
     </w:p>
     <w:p>
       <w:pPr>
         <w:pStyle w:val="Heading2"/>
       </w:pPr>
-      <w:bookmarkStart w:id="27" w:name="_Toc242095959"/>
+      <w:bookmarkStart w:id="27" w:name="_Toc275696847"/>
       <w:r>
         <w:t>Erase the Recycle Bin</w:t>
       </w:r>
@@ -6056,7 +6554,15 @@
         <w:t>New Task</w:t>
       </w:r>
       <w:r>
-        <w:t xml:space="preserve"> (Ctrl+N)</w:t>
+        <w:t xml:space="preserve"> (</w:t>
+      </w:r>
+      <w:proofErr w:type="spellStart"/>
+      <w:r>
+        <w:t>Ctrl+N</w:t>
+      </w:r>
+      <w:proofErr w:type="spellEnd"/>
+      <w:r>
+        <w:t>)</w:t>
       </w:r>
     </w:p>
     <w:p>
@@ -6124,7 +6630,7 @@
         <w:pStyle w:val="Heading2"/>
       </w:pPr>
       <w:bookmarkStart w:id="28" w:name="_Ref234461416"/>
-      <w:bookmarkStart w:id="29" w:name="_Toc242095960"/>
+      <w:bookmarkStart w:id="29" w:name="_Toc275696848"/>
       <w:r>
         <w:t>Erase the Page File</w:t>
       </w:r>
@@ -6151,7 +6657,7 @@
       <w:pPr>
         <w:pStyle w:val="Heading2"/>
       </w:pPr>
-      <w:bookmarkStart w:id="30" w:name="_Toc242095961"/>
+      <w:bookmarkStart w:id="30" w:name="_Toc275696849"/>
       <w:r>
         <w:t>Encrypt the Page File</w:t>
       </w:r>
@@ -6180,15 +6686,30 @@
       <w:r>
         <w:t>Key in “</w:t>
       </w:r>
-      <w:r>
-        <w:t>fsutil behavior set</w:t>
-      </w:r>
+      <w:proofErr w:type="spellStart"/>
+      <w:r>
+        <w:t>fsutil</w:t>
+      </w:r>
+      <w:proofErr w:type="spellEnd"/>
       <w:r>
         <w:t xml:space="preserve"> </w:t>
       </w:r>
+      <w:proofErr w:type="spellStart"/>
+      <w:r>
+        <w:t>behavior</w:t>
+      </w:r>
+      <w:proofErr w:type="spellEnd"/>
+      <w:r>
+        <w:t xml:space="preserve"> set</w:t>
+      </w:r>
+      <w:r>
+        <w:t xml:space="preserve"> </w:t>
+      </w:r>
+      <w:proofErr w:type="spellStart"/>
       <w:r>
         <w:t>EncryptPagingFile</w:t>
       </w:r>
+      <w:proofErr w:type="spellEnd"/>
       <w:r>
         <w:t xml:space="preserve"> 1”</w:t>
       </w:r>
@@ -6209,7 +6730,7 @@
       <w:pPr>
         <w:pStyle w:val="Heading1"/>
       </w:pPr>
-      <w:bookmarkStart w:id="31" w:name="_Toc242095962"/>
+      <w:bookmarkStart w:id="31" w:name="_Toc275696850"/>
       <w:r>
         <w:lastRenderedPageBreak/>
         <w:t>When do I need to use Eraser?</w:t>
@@ -6244,7 +6765,7 @@
       <w:pPr>
         <w:pStyle w:val="Heading2"/>
       </w:pPr>
-      <w:bookmarkStart w:id="32" w:name="_Toc242095963"/>
+      <w:bookmarkStart w:id="32" w:name="_Toc275696851"/>
       <w:r>
         <w:t>Exceptions</w:t>
       </w:r>
@@ -6263,7 +6784,14 @@
       </w:r>
       <w:r>
         <w:br/>
-        <w:t>You cannot erase files compressed at the file system level (file compression requires a file system that supports it such as NTFS). Files compressed with an external application, such as ZIP files, can naturally be erased.</w:t>
+      </w:r>
+      <w:proofErr w:type="gramStart"/>
+      <w:r>
+        <w:t>You</w:t>
+      </w:r>
+      <w:proofErr w:type="gramEnd"/>
+      <w:r>
+        <w:t xml:space="preserve"> cannot erase files compressed at the file system level (file compression requires a file system that supports it such as NTFS). Files compressed with an external application, such as ZIP files, can naturally be erased.</w:t>
       </w:r>
     </w:p>
     <w:p>
@@ -6279,7 +6807,28 @@
       </w:r>
       <w:r>
         <w:br/>
-        <w:t>You cannot erase files encrypted at the file system level (file compression requires a file system that supports it such as NTFS). Files encrypted with an external application, such as Pretty Good Privacy (PGP) or AxCrypt, can however be erase</w:t>
+      </w:r>
+      <w:proofErr w:type="gramStart"/>
+      <w:r>
+        <w:t>You</w:t>
+      </w:r>
+      <w:proofErr w:type="gramEnd"/>
+      <w:r>
+        <w:t xml:space="preserve"> cannot erase files encrypted at the file system level (file </w:t>
+      </w:r>
+      <w:r>
+        <w:t>encryption</w:t>
+      </w:r>
+      <w:r>
+        <w:t xml:space="preserve"> requires a file system that supports it such as NTFS). Files encrypted with an external application, such as Pretty Good Privacy (PGP) or </w:t>
+      </w:r>
+      <w:proofErr w:type="spellStart"/>
+      <w:r>
+        <w:t>AxCrypt</w:t>
+      </w:r>
+      <w:proofErr w:type="spellEnd"/>
+      <w:r>
+        <w:t>, can however be erase</w:t>
       </w:r>
       <w:r>
         <w:t>d</w:t>
@@ -6310,7 +6859,22 @@
       </w:r>
       <w:r>
         <w:br/>
-        <w:t>You may wish to erase the free space of encrypted drives (such as that of TrueCrypt) for the same reasons as those in Encrypted Files. This will work however as the encryption is transparent to Eraser.</w:t>
+      </w:r>
+      <w:proofErr w:type="gramStart"/>
+      <w:r>
+        <w:t>You</w:t>
+      </w:r>
+      <w:proofErr w:type="gramEnd"/>
+      <w:r>
+        <w:t xml:space="preserve"> may wish to erase the free space of encrypted drives (such as that of </w:t>
+      </w:r>
+      <w:proofErr w:type="spellStart"/>
+      <w:r>
+        <w:t>TrueCrypt</w:t>
+      </w:r>
+      <w:proofErr w:type="spellEnd"/>
+      <w:r>
+        <w:t>) for the same reasons as those in Encrypted Files. This will work however as the encryption is transparent to Eraser.</w:t>
       </w:r>
     </w:p>
     <w:p>
@@ -6343,8 +6907,13 @@
       <w:r>
         <w:br/>
       </w:r>
-      <w:r>
-        <w:t xml:space="preserve">You can erase data on a floppy disk </w:t>
+      <w:proofErr w:type="gramStart"/>
+      <w:r>
+        <w:t>You</w:t>
+      </w:r>
+      <w:proofErr w:type="gramEnd"/>
+      <w:r>
+        <w:t xml:space="preserve"> can erase data on a floppy disk </w:t>
       </w:r>
       <w:r>
         <w:t xml:space="preserve">as </w:t>
@@ -6378,14 +6947,21 @@
       </w:r>
       <w:r>
         <w:br/>
-        <w:t>These drives have a limited rewrite span and thus you may want to reserve the unused space erasures for emergencies. Also, a single pass is sufficient for eliminating all traces of files as they are not magnetic media. If your media is cheap (e.g. CD-RW) you may consider crushing the disc.</w:t>
+      </w:r>
+      <w:proofErr w:type="gramStart"/>
+      <w:r>
+        <w:t>These</w:t>
+      </w:r>
+      <w:proofErr w:type="gramEnd"/>
+      <w:r>
+        <w:t xml:space="preserve"> drives have a limited rewrite span and thus you may want to reserve the unused space erasures for emergencies. Also, a single pass is sufficient for eliminating all traces of files as they are not magnetic media. If your media is cheap (e.g. CD-RW) you may consider crushing the disc.</w:t>
       </w:r>
     </w:p>
     <w:p>
       <w:pPr>
         <w:pStyle w:val="Heading2"/>
       </w:pPr>
-      <w:bookmarkStart w:id="33" w:name="_Toc242095964"/>
+      <w:bookmarkStart w:id="33" w:name="_Toc275696852"/>
       <w:r>
         <w:lastRenderedPageBreak/>
         <w:t>Unintentional Privacy leaks</w:t>
@@ -6451,7 +7027,14 @@
       </w:r>
       <w:r>
         <w:br/>
-        <w:t>Unless you name your files with arbitrary names, the name of a file can reveal information about the file contents. Eraser will overwrite the filename after erasing the file data. Names of the files you have previously deleted may also still be stored in the file system table; Eraser will overwrite them when you erase unused disk space</w:t>
+      </w:r>
+      <w:proofErr w:type="gramStart"/>
+      <w:r>
+        <w:t>Unless</w:t>
+      </w:r>
+      <w:proofErr w:type="gramEnd"/>
+      <w:r>
+        <w:t xml:space="preserve"> you name your files with arbitrary names, the name of a file can reveal information about the file contents. Eraser will overwrite the filename after erasing the file data. Names of the files you have previously deleted may also still be stored in the file system table; Eraser will overwrite them when you erase unused disk space</w:t>
       </w:r>
     </w:p>
     <w:p>
@@ -6467,7 +7050,22 @@
       </w:r>
       <w:r>
         <w:br/>
-        <w:t xml:space="preserve">When an area on the disk gets damaged for some reason, the disk electronics mark the area as containing bad sectors. These bad sectors cannot be accessed so the data still stored in them cannot be erased either. Peter Gutmann has discussed this subject further in chapter </w:t>
+      </w:r>
+      <w:proofErr w:type="gramStart"/>
+      <w:r>
+        <w:t>When</w:t>
+      </w:r>
+      <w:proofErr w:type="gramEnd"/>
+      <w:r>
+        <w:t xml:space="preserve"> an area on the disk gets damaged for some reason, the disk electronics mark the area as containing bad sectors. These bad sectors cannot be accessed so the data still stored in them cannot be erased either. Peter </w:t>
+      </w:r>
+      <w:proofErr w:type="spellStart"/>
+      <w:r>
+        <w:t>Gutmann</w:t>
+      </w:r>
+      <w:proofErr w:type="spellEnd"/>
+      <w:r>
+        <w:t xml:space="preserve"> has discussed this subject further in chapter </w:t>
       </w:r>
       <w:r>
         <w:rPr>
@@ -6497,7 +7095,7 @@
       <w:pPr>
         <w:pStyle w:val="Heading1"/>
       </w:pPr>
-      <w:bookmarkStart w:id="34" w:name="_Toc242095965"/>
+      <w:bookmarkStart w:id="34" w:name="_Toc275696853"/>
       <w:r>
         <w:lastRenderedPageBreak/>
         <w:t>More Help</w:t>
@@ -6517,7 +7115,15 @@
         </w:r>
       </w:hyperlink>
       <w:r>
-        <w:t xml:space="preserve">. Found a bug? Post a ticket in Trac: </w:t>
+        <w:t xml:space="preserve">. Found a bug? Post a ticket in </w:t>
+      </w:r>
+      <w:proofErr w:type="spellStart"/>
+      <w:r>
+        <w:t>Trac</w:t>
+      </w:r>
+      <w:proofErr w:type="spellEnd"/>
+      <w:r>
+        <w:t xml:space="preserve">: </w:t>
       </w:r>
       <w:hyperlink r:id="rId21" w:history="1">
         <w:r>
@@ -6542,7 +7148,7 @@
       <w:pPr>
         <w:pStyle w:val="Heading1"/>
       </w:pPr>
-      <w:bookmarkStart w:id="35" w:name="_Toc242095966"/>
+      <w:bookmarkStart w:id="35" w:name="_Toc275696854"/>
       <w:r>
         <w:lastRenderedPageBreak/>
         <w:t>Appendix A: Erasure Methods</w:t>
@@ -6862,7 +7468,23 @@
           </w:tcPr>
           <w:p>
             <w:r>
-              <w:t>US Department of Defense DoD 5220.22-M (E)</w:t>
+              <w:t xml:space="preserve">US Department of </w:t>
+            </w:r>
+            <w:proofErr w:type="spellStart"/>
+            <w:r>
+              <w:t>Defense</w:t>
+            </w:r>
+            <w:proofErr w:type="spellEnd"/>
+            <w:r>
+              <w:t xml:space="preserve"> </w:t>
+            </w:r>
+            <w:proofErr w:type="spellStart"/>
+            <w:r>
+              <w:t>DoD</w:t>
+            </w:r>
+            <w:proofErr w:type="spellEnd"/>
+            <w:r>
+              <w:t xml:space="preserve"> 5220.22-M (E)</w:t>
             </w:r>
           </w:p>
         </w:tc>
@@ -6887,8 +7509,13 @@
             <w:pPr>
               <w:cnfStyle w:val="000000000000"/>
             </w:pPr>
-            <w:r>
-              <w:t xml:space="preserve">DoD 5220.22-M (E) is a three pass overwriting algorithm: first pass – with </w:t>
+            <w:proofErr w:type="spellStart"/>
+            <w:r>
+              <w:t>DoD</w:t>
+            </w:r>
+            <w:proofErr w:type="spellEnd"/>
+            <w:r>
+              <w:t xml:space="preserve"> 5220.22-M (E) is a three pass overwriting algorithm: first pass – with </w:t>
             </w:r>
             <w:r>
               <w:t>zeroes</w:t>
@@ -6961,7 +7588,23 @@
           </w:tcPr>
           <w:p>
             <w:r>
-              <w:t>US Department of Defense DoD 5220.22-M(ECE)</w:t>
+              <w:t xml:space="preserve">US Department of </w:t>
+            </w:r>
+            <w:proofErr w:type="spellStart"/>
+            <w:r>
+              <w:t>Defense</w:t>
+            </w:r>
+            <w:proofErr w:type="spellEnd"/>
+            <w:r>
+              <w:t xml:space="preserve"> </w:t>
+            </w:r>
+            <w:proofErr w:type="spellStart"/>
+            <w:r>
+              <w:t>DoD</w:t>
+            </w:r>
+            <w:proofErr w:type="spellEnd"/>
+            <w:r>
+              <w:t xml:space="preserve"> 5220.22-M(ECE)</w:t>
             </w:r>
           </w:p>
         </w:tc>
@@ -6986,8 +7629,13 @@
             <w:pPr>
               <w:cnfStyle w:val="000000000000"/>
             </w:pPr>
-            <w:r>
-              <w:t>DoD 5220.22-M(ECE) is seven pass overwriting algorithm: first</w:t>
+            <w:proofErr w:type="spellStart"/>
+            <w:r>
+              <w:t>DoD</w:t>
+            </w:r>
+            <w:proofErr w:type="spellEnd"/>
+            <w:r>
+              <w:t xml:space="preserve"> 5220.22-M(ECE) is seven pass overwriting algorithm: first</w:t>
             </w:r>
             <w:r>
               <w:t>, fourth and fifth pass with a random byte, its 8 right-</w:t>
@@ -7101,8 +7749,13 @@
             <w:tcW w:w="3402" w:type="dxa"/>
           </w:tcPr>
           <w:p>
-            <w:r>
-              <w:t>Schneier’s Algorithm</w:t>
+            <w:proofErr w:type="spellStart"/>
+            <w:r>
+              <w:t>Schneier’s</w:t>
+            </w:r>
+            <w:proofErr w:type="spellEnd"/>
+            <w:r>
+              <w:t xml:space="preserve"> Algorithm</w:t>
             </w:r>
           </w:p>
         </w:tc>
@@ -7128,7 +7781,15 @@
               <w:cnfStyle w:val="000000100000"/>
             </w:pPr>
             <w:r>
-              <w:t>The Bruce Schneier algorithm has seven passes: first pass – with ones, the second pass – with zeroes and then five times with random data</w:t>
+              <w:t xml:space="preserve">The Bruce </w:t>
+            </w:r>
+            <w:proofErr w:type="spellStart"/>
+            <w:r>
+              <w:t>Schneier</w:t>
+            </w:r>
+            <w:proofErr w:type="spellEnd"/>
+            <w:r>
+              <w:t xml:space="preserve"> algorithm has seven passes: first pass – with ones, the second pass – with zeroes and then five times with random data</w:t>
             </w:r>
           </w:p>
         </w:tc>
@@ -7138,7 +7799,7 @@
       <w:pPr>
         <w:pStyle w:val="Heading1"/>
       </w:pPr>
-      <w:bookmarkStart w:id="36" w:name="_Toc242095967"/>
+      <w:bookmarkStart w:id="36" w:name="_Toc275696855"/>
       <w:r>
         <w:lastRenderedPageBreak/>
         <w:t xml:space="preserve">Appendix </w:t>
@@ -7155,7 +7816,7 @@
       <w:pPr>
         <w:pStyle w:val="Heading3"/>
       </w:pPr>
-      <w:bookmarkStart w:id="37" w:name="_Toc242095968"/>
+      <w:bookmarkStart w:id="37" w:name="_Toc275696856"/>
       <w:r>
         <w:t>Cluster</w:t>
       </w:r>
@@ -7170,8 +7831,8 @@
       <w:pPr>
         <w:pStyle w:val="Heading3"/>
       </w:pPr>
-      <w:bookmarkStart w:id="38" w:name="_Toc242095969"/>
-      <w:bookmarkStart w:id="39" w:name="_Ref259889299"/>
+      <w:bookmarkStart w:id="38" w:name="_Ref259889299"/>
+      <w:bookmarkStart w:id="39" w:name="_Toc275696857"/>
       <w:r>
         <w:t>Cluster Tip</w:t>
       </w:r>
@@ -7379,7 +8040,7 @@
         <w:pStyle w:val="Heading3"/>
       </w:pPr>
       <w:bookmarkStart w:id="40" w:name="_Ref234295846"/>
-      <w:bookmarkStart w:id="41" w:name="_Toc242095970"/>
+      <w:bookmarkStart w:id="41" w:name="_Toc275696858"/>
       <w:r>
         <w:t>CSPRNG</w:t>
       </w:r>
@@ -7398,7 +8059,7 @@
       <w:pPr>
         <w:pStyle w:val="Heading3"/>
       </w:pPr>
-      <w:bookmarkStart w:id="42" w:name="_Toc242095971"/>
+      <w:bookmarkStart w:id="42" w:name="_Toc275696859"/>
       <w:r>
         <w:t>Erasure Task</w:t>
       </w:r>
@@ -7414,7 +8075,7 @@
         <w:pStyle w:val="Heading3"/>
       </w:pPr>
       <w:bookmarkStart w:id="43" w:name="_Ref234287302"/>
-      <w:bookmarkStart w:id="44" w:name="_Toc242095972"/>
+      <w:bookmarkStart w:id="44" w:name="_Toc275696860"/>
       <w:r>
         <w:t>Erasure Target</w:t>
       </w:r>
@@ -7431,7 +8092,7 @@
         <w:pStyle w:val="Heading3"/>
       </w:pPr>
       <w:bookmarkStart w:id="45" w:name="_Ref234289827"/>
-      <w:bookmarkStart w:id="46" w:name="_Toc242095973"/>
+      <w:bookmarkStart w:id="46" w:name="_Toc275696861"/>
       <w:r>
         <w:t>Wildcard expression</w:t>
       </w:r>
@@ -7563,9 +8224,11 @@
             <w:tcW w:w="2127" w:type="dxa"/>
           </w:tcPr>
           <w:p>
+            <w:proofErr w:type="spellStart"/>
             <w:r>
               <w:t>Er?se</w:t>
             </w:r>
+            <w:proofErr w:type="spellEnd"/>
           </w:p>
         </w:tc>
         <w:tc>
@@ -7622,8 +8285,13 @@
             <w:tcW w:w="2127" w:type="dxa"/>
           </w:tcPr>
           <w:p>
-            <w:r>
-              <w:t>Er*se</w:t>
+            <w:proofErr w:type="spellStart"/>
+            <w:r>
+              <w:t>Er</w:t>
+            </w:r>
+            <w:proofErr w:type="spellEnd"/>
+            <w:r>
+              <w:t>*se</w:t>
             </w:r>
           </w:p>
         </w:tc>
@@ -7731,7 +8399,7 @@
       <w:pPr>
         <w:pStyle w:val="Heading1"/>
       </w:pPr>
-      <w:bookmarkStart w:id="47" w:name="_Toc242095974"/>
+      <w:bookmarkStart w:id="47" w:name="_Toc275696862"/>
       <w:r>
         <w:lastRenderedPageBreak/>
         <w:t>Appendix C</w:t>
@@ -7798,7 +8466,7 @@
       <w:pPr>
         <w:pStyle w:val="Heading2"/>
       </w:pPr>
-      <w:bookmarkStart w:id="48" w:name="_Toc242095975"/>
+      <w:bookmarkStart w:id="48" w:name="_Toc275696863"/>
       <w:r>
         <w:t>Migrating to Eraser 6</w:t>
       </w:r>
@@ -7891,7 +8559,7 @@
       <w:pPr>
         <w:pStyle w:val="Heading2"/>
       </w:pPr>
-      <w:bookmarkStart w:id="49" w:name="_Toc242095976"/>
+      <w:bookmarkStart w:id="49" w:name="_Toc275696864"/>
       <w:r>
         <w:t>Terminology Changes</w:t>
       </w:r>
@@ -7929,7 +8597,7 @@
       <w:pPr>
         <w:pStyle w:val="Heading1"/>
       </w:pPr>
-      <w:bookmarkStart w:id="50" w:name="_Toc242095977"/>
+      <w:bookmarkStart w:id="50" w:name="_Toc275696865"/>
       <w:r>
         <w:lastRenderedPageBreak/>
         <w:t>Appendix D: Removing Eraser’s Traces</w:t>
@@ -8063,7 +8731,7 @@
                 <w:noProof/>
                 <w:color w:val="FFFFFF" w:themeColor="background1"/>
               </w:rPr>
-              <w:t>6</w:t>
+              <w:t>7</w:t>
             </w:r>
           </w:fldSimple>
         </w:p>
@@ -13069,7 +13737,7 @@
 </file>
 
 <file path=customXml/itemProps2.xml><?xml version="1.0" encoding="utf-8"?>
-<ds:datastoreItem xmlns:ds="http://schemas.openxmlformats.org/officeDocument/2006/customXml" ds:itemID="{4E00EC1C-6D57-4848-85CE-EBEFAFAE2118}">
+<ds:datastoreItem xmlns:ds="http://schemas.openxmlformats.org/officeDocument/2006/customXml" ds:itemID="{6BF99699-CC0D-4811-A097-062DC1991671}">
   <ds:schemaRefs>
     <ds:schemaRef ds:uri="http://schemas.openxmlformats.org/officeDocument/2006/bibliography"/>
   </ds:schemaRefs>

</xml_diff>

<commit_message>
Fixed documentation, adding a new target uses the Add Data button. http://bbs.heidi.ie/viewtopic.php?f=2&t=6881&p=21206#p21206
</commit_message>
<xml_diff>
--- a/6.0/Documentation/Documentation.docx
+++ b/6.0/Documentation/Documentation.docx
@@ -3522,7 +3522,13 @@
         <w:rPr>
           <w:rStyle w:val="Strong"/>
         </w:rPr>
-        <w:t>Add Task</w:t>
+        <w:t xml:space="preserve">Add </w:t>
+      </w:r>
+      <w:r>
+        <w:rPr>
+          <w:rStyle w:val="Strong"/>
+        </w:rPr>
+        <w:t>Data</w:t>
       </w:r>
       <w:r>
         <w:t xml:space="preserve">; editing defined targets is accomplished by double-clicking on a task; deleting targets </w:t>
@@ -5130,12 +5136,12 @@
       <w:pPr>
         <w:pStyle w:val="Heading2"/>
       </w:pPr>
-      <w:bookmarkStart w:id="12" w:name="_Ref234289623"/>
-      <w:bookmarkStart w:id="13" w:name="_Toc275696835"/>
+      <w:bookmarkStart w:id="12" w:name="_Toc275696835"/>
+      <w:bookmarkStart w:id="13" w:name="_Ref234289623"/>
       <w:r>
         <w:t>Shell Integration</w:t>
       </w:r>
-      <w:bookmarkEnd w:id="13"/>
+      <w:bookmarkEnd w:id="12"/>
     </w:p>
     <w:p>
       <w:pPr>
@@ -5237,7 +5243,7 @@
       <w:r>
         <w:t>Erase Settings</w:t>
       </w:r>
-      <w:bookmarkEnd w:id="12"/>
+      <w:bookmarkEnd w:id="13"/>
       <w:bookmarkEnd w:id="14"/>
     </w:p>
     <w:p>
@@ -8731,7 +8737,7 @@
                 <w:noProof/>
                 <w:color w:val="FFFFFF" w:themeColor="background1"/>
               </w:rPr>
-              <w:t>7</w:t>
+              <w:t>6</w:t>
             </w:r>
           </w:fldSimple>
         </w:p>
@@ -13737,7 +13743,7 @@
 </file>
 
 <file path=customXml/itemProps2.xml><?xml version="1.0" encoding="utf-8"?>
-<ds:datastoreItem xmlns:ds="http://schemas.openxmlformats.org/officeDocument/2006/customXml" ds:itemID="{6BF99699-CC0D-4811-A097-062DC1991671}">
+<ds:datastoreItem xmlns:ds="http://schemas.openxmlformats.org/officeDocument/2006/customXml" ds:itemID="{AA5EAF9F-FA34-44F6-A3AF-5C92DDE74F14}">
   <ds:schemaRefs>
     <ds:schemaRef ds:uri="http://schemas.openxmlformats.org/officeDocument/2006/bibliography"/>
   </ds:schemaRefs>

</xml_diff>

<commit_message>
Closes #396: Document circumventing of UAC for Free Space Erasures. A short paragraph has been added, indicating the background and the most common workaround for the problem. A link to the forum where all documented workarounds are also provided.
</commit_message>
<xml_diff>
--- a/6.0/Documentation/Documentation.docx
+++ b/6.0/Documentation/Documentation.docx
@@ -8,7 +8,7 @@
           <w:b/>
           <w:bCs/>
           <w:noProof/>
-          <w:lang w:eastAsia="en-SG" w:bidi="ar-SA"/>
+          <w:lang w:eastAsia="ja-JP" w:bidi="ar-SA"/>
         </w:rPr>
         <w:drawing>
           <wp:anchor distT="0" distB="0" distL="114300" distR="114300" simplePos="0" relativeHeight="251670528" behindDoc="0" locked="0" layoutInCell="1" allowOverlap="1">
@@ -3244,7 +3244,7 @@
       <w:r>
         <w:rPr>
           <w:noProof/>
-          <w:lang w:eastAsia="en-SG" w:bidi="ar-SA"/>
+          <w:lang w:eastAsia="ja-JP" w:bidi="ar-SA"/>
         </w:rPr>
         <w:drawing>
           <wp:anchor distT="0" distB="0" distL="114300" distR="114300" simplePos="0" relativeHeight="251664384" behindDoc="0" locked="0" layoutInCell="1" allowOverlap="1">
@@ -3571,7 +3571,7 @@
       <w:r>
         <w:rPr>
           <w:noProof/>
-          <w:lang w:eastAsia="en-SG" w:bidi="ar-SA"/>
+          <w:lang w:eastAsia="ja-JP" w:bidi="ar-SA"/>
         </w:rPr>
         <w:drawing>
           <wp:anchor distT="0" distB="0" distL="114300" distR="114300" simplePos="0" relativeHeight="251665408" behindDoc="0" locked="0" layoutInCell="1" allowOverlap="1">
@@ -3876,7 +3876,7 @@
       <w:r>
         <w:rPr>
           <w:noProof/>
-          <w:lang w:eastAsia="en-SG" w:bidi="ar-SA"/>
+          <w:lang w:eastAsia="ja-JP" w:bidi="ar-SA"/>
         </w:rPr>
         <w:drawing>
           <wp:anchor distT="0" distB="0" distL="114300" distR="114300" simplePos="0" relativeHeight="251663360" behindDoc="1" locked="0" layoutInCell="1" allowOverlap="1">
@@ -4634,7 +4634,7 @@
       <w:r>
         <w:rPr>
           <w:noProof/>
-          <w:lang w:eastAsia="en-SG" w:bidi="ar-SA"/>
+          <w:lang w:eastAsia="ja-JP" w:bidi="ar-SA"/>
         </w:rPr>
         <w:drawing>
           <wp:inline distT="0" distB="0" distL="0" distR="0">
@@ -4707,6 +4707,138 @@
     <w:p>
       <w:pPr>
         <w:pStyle w:val="Heading3"/>
+        <w:rPr>
+          <w:lang w:eastAsia="zh-CN" w:bidi="ar-SA"/>
+        </w:rPr>
+      </w:pPr>
+      <w:r>
+        <w:rPr>
+          <w:lang w:eastAsia="zh-CN" w:bidi="ar-SA"/>
+        </w:rPr>
+        <w:t>Erasing Unused Disk Space with User Account Control enabled</w:t>
+      </w:r>
+    </w:p>
+    <w:p>
+      <w:pPr>
+        <w:rPr>
+          <w:lang w:eastAsia="zh-CN" w:bidi="ar-SA"/>
+        </w:rPr>
+      </w:pPr>
+      <w:r>
+        <w:rPr>
+          <w:lang w:eastAsia="zh-CN" w:bidi="ar-SA"/>
+        </w:rPr>
+        <w:t>If an Unused Disk Space erasure is run on a computer running Windows Vista or later, and User Account Control (UAC) is turned on, Eraser will not allow unused disk space to be erased even if the logged-on user is an administrator. This is because of how the UAC mechanism works</w:t>
+      </w:r>
+      <w:r>
+        <w:rPr>
+          <w:rStyle w:val="FootnoteReference"/>
+          <w:lang w:eastAsia="zh-CN" w:bidi="ar-SA"/>
+        </w:rPr>
+        <w:footnoteReference w:id="1"/>
+      </w:r>
+      <w:r>
+        <w:rPr>
+          <w:lang w:eastAsia="zh-CN" w:bidi="ar-SA"/>
+        </w:rPr>
+        <w:t xml:space="preserve">. </w:t>
+      </w:r>
+    </w:p>
+    <w:p>
+      <w:pPr>
+        <w:rPr>
+          <w:lang w:eastAsia="zh-CN" w:bidi="ar-SA"/>
+        </w:rPr>
+      </w:pPr>
+      <w:r>
+        <w:rPr>
+          <w:lang w:eastAsia="zh-CN" w:bidi="ar-SA"/>
+        </w:rPr>
+        <w:t xml:space="preserve">If an unused space erasure needs to be run, Eraser must be started as an Administrator. To do so, ensure that all running copies of Eraser are exited – including the one running in the System Notification Area. After which, Eraser can be restarted by right-clicking an Eraser shortcut, and selecting </w:t>
+      </w:r>
+      <w:r>
+        <w:rPr>
+          <w:noProof/>
+          <w:lang w:eastAsia="ja-JP" w:bidi="ar-SA"/>
+        </w:rPr>
+        <w:drawing>
+          <wp:inline distT="0" distB="0" distL="0" distR="0">
+            <wp:extent cx="110466" cy="114465"/>
+            <wp:effectExtent l="19050" t="0" r="3834" b="0"/>
+            <wp:docPr id="14" name="Picture 12" descr="UAC.png"/>
+            <wp:cNvGraphicFramePr>
+              <a:graphicFrameLocks xmlns:a="http://schemas.openxmlformats.org/drawingml/2006/main" noChangeAspect="1"/>
+            </wp:cNvGraphicFramePr>
+            <a:graphic xmlns:a="http://schemas.openxmlformats.org/drawingml/2006/main">
+              <a:graphicData uri="http://schemas.openxmlformats.org/drawingml/2006/picture">
+                <pic:pic xmlns:pic="http://schemas.openxmlformats.org/drawingml/2006/picture">
+                  <pic:nvPicPr>
+                    <pic:cNvPr id="0" name="UAC.png"/>
+                    <pic:cNvPicPr/>
+                  </pic:nvPicPr>
+                  <pic:blipFill>
+                    <a:blip r:embed="rId14" cstate="print"/>
+                    <a:stretch>
+                      <a:fillRect/>
+                    </a:stretch>
+                  </pic:blipFill>
+                  <pic:spPr>
+                    <a:xfrm>
+                      <a:off x="0" y="0"/>
+                      <a:ext cx="110249" cy="114240"/>
+                    </a:xfrm>
+                    <a:prstGeom prst="rect">
+                      <a:avLst/>
+                    </a:prstGeom>
+                  </pic:spPr>
+                </pic:pic>
+              </a:graphicData>
+            </a:graphic>
+          </wp:inline>
+        </w:drawing>
+      </w:r>
+      <w:r>
+        <w:rPr>
+          <w:rStyle w:val="Strong"/>
+        </w:rPr>
+        <w:t>Run as Administrator</w:t>
+      </w:r>
+      <w:r>
+        <w:rPr>
+          <w:lang w:eastAsia="zh-CN" w:bidi="ar-SA"/>
+        </w:rPr>
+        <w:t xml:space="preserve">. Other workarounds, including those for scheduled unused space erasures, can be found on the </w:t>
+      </w:r>
+      <w:hyperlink r:id="rId15" w:history="1">
+        <w:r>
+          <w:rPr>
+            <w:rStyle w:val="SubtleReference"/>
+          </w:rPr>
+          <w:t>Fo</w:t>
+        </w:r>
+        <w:r>
+          <w:rPr>
+            <w:rStyle w:val="SubtleReference"/>
+          </w:rPr>
+          <w:t>r</w:t>
+        </w:r>
+        <w:r>
+          <w:rPr>
+            <w:rStyle w:val="SubtleReference"/>
+          </w:rPr>
+          <w:t>ums</w:t>
+        </w:r>
+      </w:hyperlink>
+      <w:r>
+        <w:rPr>
+          <w:lang w:eastAsia="zh-CN" w:bidi="ar-SA"/>
+        </w:rPr>
+        <w:t>.</w:t>
+      </w:r>
+    </w:p>
+    <w:p>
+      <w:pPr>
+        <w:pStyle w:val="Heading3"/>
       </w:pPr>
       <w:bookmarkStart w:id="7" w:name="_Toc275696830"/>
       <w:r>
@@ -4716,7 +4848,11 @@
     </w:p>
     <w:p>
       <w:r>
-        <w:t>IF you are using Windows 2000 or later, as well as having an NTFS file system, you have the option of encrypting and/or compressing your files. Also, programs are able to set files as “sparse”, which means that long stretches of data which are absent will occupy zero disk space. Because encrypted files, compressed files and sparse behave differently when applying the standard erasure procedure, Eraser will not erase such files when they are encountered and will instead log an error.</w:t>
+        <w:t xml:space="preserve">IF you are using Windows 2000 or later, as well as having an NTFS file system, you have the option of encrypting and/or compressing your files. Also, programs are able to set files as “sparse”, which means that long stretches of data which are absent will occupy zero disk space. Because encrypted </w:t>
+      </w:r>
+      <w:r>
+        <w:lastRenderedPageBreak/>
+        <w:t>files, compressed files and sparse behave differently when applying the standard erasure procedure, Eraser will not erase such files when they are encountered and will instead log an error.</w:t>
       </w:r>
     </w:p>
     <w:p>
@@ -4770,7 +4906,6 @@
     </w:p>
     <w:p>
       <w:r>
-        <w:lastRenderedPageBreak/>
         <w:t>Collectively, these are known as reparse points. Eraser treats reparse points specially to avoid data loss.</w:t>
       </w:r>
     </w:p>
@@ -4863,6 +4998,7 @@
     </w:p>
     <w:p>
       <w:r>
+        <w:lastRenderedPageBreak/>
         <w:t>Obviously</w:t>
       </w:r>
       <w:r>
@@ -4945,11 +5081,7 @@
         <w:t xml:space="preserve">this: </w:t>
       </w:r>
       <w:r>
-        <w:t xml:space="preserve">use the Windows delete option as described above, but stop before emptying </w:t>
-      </w:r>
-      <w:r>
-        <w:lastRenderedPageBreak/>
-        <w:t xml:space="preserve">the Recycle Bin. This will send both the HTML file and its </w:t>
+        <w:t xml:space="preserve">use the Windows delete option as described above, but stop before emptying the Recycle Bin. This will send both the HTML file and its </w:t>
       </w:r>
       <w:r>
         <w:t xml:space="preserve">associated </w:t>
@@ -5037,8 +5169,9 @@
       <w:r>
         <w:rPr>
           <w:noProof/>
-          <w:lang w:eastAsia="en-SG" w:bidi="ar-SA"/>
+          <w:lang w:eastAsia="ja-JP" w:bidi="ar-SA"/>
         </w:rPr>
+        <w:lastRenderedPageBreak/>
         <w:drawing>
           <wp:inline distT="0" distB="0" distL="0" distR="0">
             <wp:extent cx="5690896" cy="4268172"/>
@@ -5055,7 +5188,7 @@
                     <pic:cNvPicPr/>
                   </pic:nvPicPr>
                   <pic:blipFill>
-                    <a:blip r:embed="rId14" cstate="print"/>
+                    <a:blip r:embed="rId16" cstate="print"/>
                     <a:stretch>
                       <a:fillRect/>
                     </a:stretch>
@@ -5150,7 +5283,7 @@
       <w:r>
         <w:rPr>
           <w:noProof/>
-          <w:lang w:eastAsia="en-SG" w:bidi="ar-SA"/>
+          <w:lang w:eastAsia="ja-JP" w:bidi="ar-SA"/>
         </w:rPr>
         <w:drawing>
           <wp:inline distT="0" distB="0" distL="0" distR="0">
@@ -5168,7 +5301,7 @@
                     <pic:cNvPicPr/>
                   </pic:nvPicPr>
                   <pic:blipFill>
-                    <a:blip r:embed="rId15" cstate="print"/>
+                    <a:blip r:embed="rId17" cstate="print"/>
                     <a:srcRect b="86026"/>
                     <a:stretch>
                       <a:fillRect/>
@@ -5250,7 +5383,7 @@
       <w:r>
         <w:rPr>
           <w:noProof/>
-          <w:lang w:eastAsia="en-SG" w:bidi="ar-SA"/>
+          <w:lang w:eastAsia="ja-JP" w:bidi="ar-SA"/>
         </w:rPr>
         <w:drawing>
           <wp:inline distT="0" distB="0" distL="0" distR="0">
@@ -5268,7 +5401,7 @@
                     <pic:cNvPicPr/>
                   </pic:nvPicPr>
                   <pic:blipFill>
-                    <a:blip r:embed="rId15" cstate="print"/>
+                    <a:blip r:embed="rId17" cstate="print"/>
                     <a:srcRect t="13801" b="49118"/>
                     <a:stretch>
                       <a:fillRect/>
@@ -5428,7 +5561,7 @@
       <w:r>
         <w:rPr>
           <w:noProof/>
-          <w:lang w:eastAsia="en-SG" w:bidi="ar-SA"/>
+          <w:lang w:eastAsia="ja-JP" w:bidi="ar-SA"/>
         </w:rPr>
         <w:drawing>
           <wp:inline distT="0" distB="0" distL="0" distR="0">
@@ -5446,7 +5579,7 @@
                     <pic:cNvPicPr/>
                   </pic:nvPicPr>
                   <pic:blipFill>
-                    <a:blip r:embed="rId16" cstate="print"/>
+                    <a:blip r:embed="rId18" cstate="print"/>
                     <a:srcRect t="51253" b="34401"/>
                     <a:stretch>
                       <a:fillRect/>
@@ -5594,7 +5727,7 @@
       <w:r>
         <w:rPr>
           <w:noProof/>
-          <w:lang w:eastAsia="en-SG" w:bidi="ar-SA"/>
+          <w:lang w:eastAsia="ja-JP" w:bidi="ar-SA"/>
         </w:rPr>
         <w:drawing>
           <wp:inline distT="0" distB="0" distL="0" distR="0">
@@ -5612,7 +5745,7 @@
                     <pic:cNvPicPr/>
                   </pic:nvPicPr>
                   <pic:blipFill>
-                    <a:blip r:embed="rId15" cstate="print"/>
+                    <a:blip r:embed="rId17" cstate="print"/>
                     <a:srcRect t="65042"/>
                     <a:stretch>
                       <a:fillRect/>
@@ -5911,7 +6044,7 @@
       <w:r>
         <w:rPr>
           <w:noProof/>
-          <w:lang w:eastAsia="en-SG" w:bidi="ar-SA"/>
+          <w:lang w:eastAsia="ja-JP" w:bidi="ar-SA"/>
         </w:rPr>
         <w:drawing>
           <wp:anchor distT="0" distB="0" distL="114300" distR="114300" simplePos="0" relativeHeight="251666432" behindDoc="0" locked="0" layoutInCell="1" allowOverlap="1">
@@ -5937,7 +6070,7 @@
                     <pic:cNvPicPr/>
                   </pic:nvPicPr>
                   <pic:blipFill>
-                    <a:blip r:embed="rId17" cstate="print"/>
+                    <a:blip r:embed="rId19" cstate="print"/>
                     <a:stretch>
                       <a:fillRect/>
                     </a:stretch>
@@ -6099,7 +6232,7 @@
       <w:r>
         <w:rPr>
           <w:noProof/>
-          <w:lang w:eastAsia="en-SG" w:bidi="ar-SA"/>
+          <w:lang w:eastAsia="ja-JP" w:bidi="ar-SA"/>
         </w:rPr>
         <w:drawing>
           <wp:inline distT="0" distB="0" distL="0" distR="0">
@@ -6117,7 +6250,7 @@
                     <pic:cNvPicPr/>
                   </pic:nvPicPr>
                   <pic:blipFill>
-                    <a:blip r:embed="rId18" cstate="print"/>
+                    <a:blip r:embed="rId20" cstate="print"/>
                     <a:stretch>
                       <a:fillRect/>
                     </a:stretch>
@@ -6647,7 +6780,7 @@
       <w:r>
         <w:t xml:space="preserve">Erasing the Page File needs to be done by Windows though a configuration setting. See the </w:t>
       </w:r>
-      <w:hyperlink r:id="rId19" w:history="1">
+      <w:hyperlink r:id="rId21" w:history="1">
         <w:r>
           <w:rPr>
             <w:rStyle w:val="SubtleReference"/>
@@ -6751,7 +6884,7 @@
         <w:rPr>
           <w:rStyle w:val="FootnoteReference"/>
         </w:rPr>
-        <w:footnoteReference w:id="1"/>
+        <w:footnoteReference w:id="2"/>
       </w:r>
       <w:r>
         <w:t>.</w:t>
@@ -7112,7 +7245,7 @@
       <w:r>
         <w:t xml:space="preserve">After reading this document, should you have any questions, feel free to post your questions in the Eraser forum: </w:t>
       </w:r>
-      <w:hyperlink r:id="rId20" w:history="1">
+      <w:hyperlink r:id="rId22" w:history="1">
         <w:r>
           <w:rPr>
             <w:rStyle w:val="SubtleReference"/>
@@ -7121,17 +7254,9 @@
         </w:r>
       </w:hyperlink>
       <w:r>
-        <w:t xml:space="preserve">. Found a bug? Post a ticket in </w:t>
-      </w:r>
-      <w:proofErr w:type="spellStart"/>
-      <w:r>
-        <w:t>Trac</w:t>
-      </w:r>
-      <w:proofErr w:type="spellEnd"/>
-      <w:r>
-        <w:t xml:space="preserve">: </w:t>
-      </w:r>
-      <w:hyperlink r:id="rId21" w:history="1">
+        <w:t xml:space="preserve">. Found a bug? Post a ticket in Trac: </w:t>
+      </w:r>
+      <w:hyperlink r:id="rId23" w:history="1">
         <w:r>
           <w:rPr>
             <w:rStyle w:val="SubtleReference"/>
@@ -7258,7 +7383,7 @@
               <w:rPr>
                 <w:rStyle w:val="FootnoteReference"/>
               </w:rPr>
-              <w:footnoteReference w:id="2"/>
+              <w:footnoteReference w:id="3"/>
             </w:r>
             <w:r>
               <w:t xml:space="preserve"> (if you use a </w:t>
@@ -8660,7 +8785,7 @@
       </w:r>
     </w:p>
     <w:sectPr>
-      <w:footerReference w:type="default" r:id="rId22"/>
+      <w:footerReference w:type="default" r:id="rId24"/>
       <w:pgSz w:w="11906" w:h="16838"/>
       <w:pgMar w:top="1440" w:right="1440" w:bottom="1440" w:left="1440" w:header="708" w:footer="708" w:gutter="0"/>
       <w:cols w:space="708"/>
@@ -8737,7 +8862,7 @@
                 <w:noProof/>
                 <w:color w:val="FFFFFF" w:themeColor="background1"/>
               </w:rPr>
-              <w:t>6</w:t>
+              <w:t>8</w:t>
             </w:r>
           </w:fldSimple>
         </w:p>
@@ -8823,6 +8948,33 @@
         <w:footnoteRef/>
       </w:r>
       <w:r>
+        <w:t xml:space="preserve"> Chris Jackson explains, in technical terms, on his </w:t>
+      </w:r>
+      <w:hyperlink r:id="rId1" w:history="1">
+        <w:r>
+          <w:rPr>
+            <w:rStyle w:val="SubtleReference"/>
+          </w:rPr>
+          <w:t>blog</w:t>
+        </w:r>
+      </w:hyperlink>
+      <w:r>
+        <w:t>.</w:t>
+      </w:r>
+    </w:p>
+  </w:footnote>
+  <w:footnote w:id="2">
+    <w:p>
+      <w:pPr>
+        <w:pStyle w:val="FootnoteText"/>
+      </w:pPr>
+      <w:r>
+        <w:rPr>
+          <w:rStyle w:val="FootnoteReference"/>
+        </w:rPr>
+        <w:footnoteRef/>
+      </w:r>
+      <w:r>
         <w:t xml:space="preserve"> Unless you are writing to media which have limited life span, for example USB keys, CD-RW, DVD</w:t>
       </w:r>
       <w:r>
@@ -8836,7 +8988,7 @@
       </w:r>
     </w:p>
   </w:footnote>
-  <w:footnote w:id="2">
+  <w:footnote w:id="3">
     <w:p>
       <w:pPr>
         <w:pStyle w:val="FootnoteText"/>
@@ -13433,6 +13585,18 @@
       <w:jc w:val="center"/>
     </w:pPr>
   </w:style>
+  <w:style w:type="character" w:styleId="FollowedHyperlink">
+    <w:name w:val="FollowedHyperlink"/>
+    <w:basedOn w:val="DefaultParagraphFont"/>
+    <w:uiPriority w:val="99"/>
+    <w:semiHidden/>
+    <w:unhideWhenUsed/>
+    <w:rsid w:val="00D61AF9"/>
+    <w:rPr>
+      <w:color w:val="800080" w:themeColor="followedHyperlink"/>
+      <w:u w:val="single"/>
+    </w:rPr>
+  </w:style>
 </w:styles>
 </file>
 
@@ -13743,7 +13907,7 @@
 </file>
 
 <file path=customXml/itemProps2.xml><?xml version="1.0" encoding="utf-8"?>
-<ds:datastoreItem xmlns:ds="http://schemas.openxmlformats.org/officeDocument/2006/customXml" ds:itemID="{AA5EAF9F-FA34-44F6-A3AF-5C92DDE74F14}">
+<ds:datastoreItem xmlns:ds="http://schemas.openxmlformats.org/officeDocument/2006/customXml" ds:itemID="{9D724C99-77EC-4FA7-B70B-2D9BB82B461C}">
   <ds:schemaRefs>
     <ds:schemaRef ds:uri="http://schemas.openxmlformats.org/officeDocument/2006/bibliography"/>
   </ds:schemaRefs>

</xml_diff>

<commit_message>
Updated all versions to 6.0.9.
</commit_message>
<xml_diff>
--- a/6.0/Documentation/Documentation.docx
+++ b/6.0/Documentation/Documentation.docx
@@ -8,7 +8,7 @@
           <w:b/>
           <w:bCs/>
           <w:noProof/>
-          <w:lang w:eastAsia="ja-JP" w:bidi="ar-SA"/>
+          <w:lang w:eastAsia="zh-CN" w:bidi="ar-SA"/>
         </w:rPr>
         <w:drawing>
           <wp:anchor distT="0" distB="0" distL="114300" distR="114300" simplePos="0" relativeHeight="251670528" behindDoc="0" locked="0" layoutInCell="1" allowOverlap="1">
@@ -3244,7 +3244,7 @@
       <w:r>
         <w:rPr>
           <w:noProof/>
-          <w:lang w:eastAsia="ja-JP" w:bidi="ar-SA"/>
+          <w:lang w:eastAsia="zh-CN" w:bidi="ar-SA"/>
         </w:rPr>
         <w:drawing>
           <wp:anchor distT="0" distB="0" distL="114300" distR="114300" simplePos="0" relativeHeight="251664384" behindDoc="0" locked="0" layoutInCell="1" allowOverlap="1">
@@ -3571,7 +3571,7 @@
       <w:r>
         <w:rPr>
           <w:noProof/>
-          <w:lang w:eastAsia="ja-JP" w:bidi="ar-SA"/>
+          <w:lang w:eastAsia="zh-CN" w:bidi="ar-SA"/>
         </w:rPr>
         <w:drawing>
           <wp:anchor distT="0" distB="0" distL="114300" distR="114300" simplePos="0" relativeHeight="251665408" behindDoc="0" locked="0" layoutInCell="1" allowOverlap="1">
@@ -3876,7 +3876,7 @@
       <w:r>
         <w:rPr>
           <w:noProof/>
-          <w:lang w:eastAsia="ja-JP" w:bidi="ar-SA"/>
+          <w:lang w:eastAsia="zh-CN" w:bidi="ar-SA"/>
         </w:rPr>
         <w:drawing>
           <wp:anchor distT="0" distB="0" distL="114300" distR="114300" simplePos="0" relativeHeight="251663360" behindDoc="1" locked="0" layoutInCell="1" allowOverlap="1">
@@ -4076,12 +4076,13 @@
         <w:tblLook w:val="04A0"/>
       </w:tblPr>
       <w:tblGrid>
-        <w:gridCol w:w="1861"/>
-        <w:gridCol w:w="1481"/>
-        <w:gridCol w:w="1554"/>
-        <w:gridCol w:w="1554"/>
-        <w:gridCol w:w="1456"/>
-        <w:gridCol w:w="1336"/>
+        <w:gridCol w:w="1830"/>
+        <w:gridCol w:w="1235"/>
+        <w:gridCol w:w="1235"/>
+        <w:gridCol w:w="1236"/>
+        <w:gridCol w:w="1235"/>
+        <w:gridCol w:w="1235"/>
+        <w:gridCol w:w="1236"/>
       </w:tblGrid>
       <w:tr>
         <w:trPr>
@@ -4091,7 +4092,7 @@
         <w:tc>
           <w:tcPr>
             <w:cnfStyle w:val="001000000000"/>
-            <w:tcW w:w="1861" w:type="dxa"/>
+            <w:tcW w:w="1830" w:type="dxa"/>
           </w:tcPr>
           <w:p>
             <w:r>
@@ -4101,7 +4102,7 @@
         </w:tc>
         <w:tc>
           <w:tcPr>
-            <w:tcW w:w="1481" w:type="dxa"/>
+            <w:tcW w:w="1235" w:type="dxa"/>
           </w:tcPr>
           <w:p>
             <w:pPr>
@@ -4114,7 +4115,7 @@
         </w:tc>
         <w:tc>
           <w:tcPr>
-            <w:tcW w:w="1554" w:type="dxa"/>
+            <w:tcW w:w="1235" w:type="dxa"/>
           </w:tcPr>
           <w:p>
             <w:pPr>
@@ -4127,7 +4128,7 @@
         </w:tc>
         <w:tc>
           <w:tcPr>
-            <w:tcW w:w="1554" w:type="dxa"/>
+            <w:tcW w:w="1236" w:type="dxa"/>
           </w:tcPr>
           <w:p>
             <w:pPr>
@@ -4140,7 +4141,7 @@
         </w:tc>
         <w:tc>
           <w:tcPr>
-            <w:tcW w:w="1456" w:type="dxa"/>
+            <w:tcW w:w="1235" w:type="dxa"/>
           </w:tcPr>
           <w:p>
             <w:pPr>
@@ -4153,7 +4154,7 @@
         </w:tc>
         <w:tc>
           <w:tcPr>
-            <w:tcW w:w="1336" w:type="dxa"/>
+            <w:tcW w:w="1235" w:type="dxa"/>
           </w:tcPr>
           <w:p>
             <w:pPr>
@@ -4161,6 +4162,19 @@
             </w:pPr>
             <w:r>
               <w:t>6.0.8</w:t>
+            </w:r>
+          </w:p>
+        </w:tc>
+        <w:tc>
+          <w:tcPr>
+            <w:tcW w:w="1236" w:type="dxa"/>
+          </w:tcPr>
+          <w:p>
+            <w:pPr>
+              <w:cnfStyle w:val="100000000000"/>
+            </w:pPr>
+            <w:r>
+              <w:t>6.0.9</w:t>
             </w:r>
           </w:p>
         </w:tc>
@@ -4172,7 +4186,7 @@
         <w:tc>
           <w:tcPr>
             <w:cnfStyle w:val="001000000000"/>
-            <w:tcW w:w="1861" w:type="dxa"/>
+            <w:tcW w:w="1830" w:type="dxa"/>
           </w:tcPr>
           <w:p>
             <w:r>
@@ -4182,7 +4196,7 @@
         </w:tc>
         <w:tc>
           <w:tcPr>
-            <w:tcW w:w="1481" w:type="dxa"/>
+            <w:tcW w:w="1235" w:type="dxa"/>
           </w:tcPr>
           <w:p>
             <w:pPr>
@@ -4195,7 +4209,7 @@
         </w:tc>
         <w:tc>
           <w:tcPr>
-            <w:tcW w:w="1554" w:type="dxa"/>
+            <w:tcW w:w="1235" w:type="dxa"/>
           </w:tcPr>
           <w:p>
             <w:pPr>
@@ -4208,7 +4222,7 @@
         </w:tc>
         <w:tc>
           <w:tcPr>
-            <w:tcW w:w="1554" w:type="dxa"/>
+            <w:tcW w:w="1236" w:type="dxa"/>
           </w:tcPr>
           <w:p>
             <w:pPr>
@@ -4221,7 +4235,7 @@
         </w:tc>
         <w:tc>
           <w:tcPr>
-            <w:tcW w:w="1456" w:type="dxa"/>
+            <w:tcW w:w="1235" w:type="dxa"/>
           </w:tcPr>
           <w:p>
             <w:pPr>
@@ -4234,7 +4248,20 @@
         </w:tc>
         <w:tc>
           <w:tcPr>
-            <w:tcW w:w="1336" w:type="dxa"/>
+            <w:tcW w:w="1235" w:type="dxa"/>
+          </w:tcPr>
+          <w:p>
+            <w:pPr>
+              <w:cnfStyle w:val="000000100000"/>
+            </w:pPr>
+            <w:r>
+              <w:t>No</w:t>
+            </w:r>
+          </w:p>
+        </w:tc>
+        <w:tc>
+          <w:tcPr>
+            <w:tcW w:w="1236" w:type="dxa"/>
           </w:tcPr>
           <w:p>
             <w:pPr>
@@ -4250,17 +4277,17 @@
         <w:tc>
           <w:tcPr>
             <w:cnfStyle w:val="001000000000"/>
-            <w:tcW w:w="1861" w:type="dxa"/>
+            <w:tcW w:w="1830" w:type="dxa"/>
           </w:tcPr>
           <w:p>
             <w:r>
-              <w:t>6.0.5.1114</w:t>
+              <w:t>6.0.5</w:t>
             </w:r>
           </w:p>
         </w:tc>
         <w:tc>
           <w:tcPr>
-            <w:tcW w:w="1481" w:type="dxa"/>
+            <w:tcW w:w="1235" w:type="dxa"/>
           </w:tcPr>
           <w:p>
             <w:pPr>
@@ -4273,7 +4300,7 @@
         </w:tc>
         <w:tc>
           <w:tcPr>
-            <w:tcW w:w="1554" w:type="dxa"/>
+            <w:tcW w:w="1235" w:type="dxa"/>
           </w:tcPr>
           <w:p>
             <w:pPr>
@@ -4286,7 +4313,7 @@
         </w:tc>
         <w:tc>
           <w:tcPr>
-            <w:tcW w:w="1554" w:type="dxa"/>
+            <w:tcW w:w="1236" w:type="dxa"/>
           </w:tcPr>
           <w:p>
             <w:pPr>
@@ -4299,7 +4326,7 @@
         </w:tc>
         <w:tc>
           <w:tcPr>
-            <w:tcW w:w="1456" w:type="dxa"/>
+            <w:tcW w:w="1235" w:type="dxa"/>
           </w:tcPr>
           <w:p>
             <w:pPr>
@@ -4312,7 +4339,20 @@
         </w:tc>
         <w:tc>
           <w:tcPr>
-            <w:tcW w:w="1336" w:type="dxa"/>
+            <w:tcW w:w="1235" w:type="dxa"/>
+          </w:tcPr>
+          <w:p>
+            <w:pPr>
+              <w:cnfStyle w:val="000000000000"/>
+            </w:pPr>
+            <w:r>
+              <w:t>No</w:t>
+            </w:r>
+          </w:p>
+        </w:tc>
+        <w:tc>
+          <w:tcPr>
+            <w:tcW w:w="1236" w:type="dxa"/>
           </w:tcPr>
           <w:p>
             <w:pPr>
@@ -4331,7 +4371,7 @@
         <w:tc>
           <w:tcPr>
             <w:cnfStyle w:val="001000000000"/>
-            <w:tcW w:w="1861" w:type="dxa"/>
+            <w:tcW w:w="1830" w:type="dxa"/>
           </w:tcPr>
           <w:p>
             <w:r>
@@ -4342,7 +4382,7 @@
         </w:tc>
         <w:tc>
           <w:tcPr>
-            <w:tcW w:w="1481" w:type="dxa"/>
+            <w:tcW w:w="1235" w:type="dxa"/>
           </w:tcPr>
           <w:p>
             <w:pPr>
@@ -4355,7 +4395,7 @@
         </w:tc>
         <w:tc>
           <w:tcPr>
-            <w:tcW w:w="1554" w:type="dxa"/>
+            <w:tcW w:w="1235" w:type="dxa"/>
           </w:tcPr>
           <w:p>
             <w:pPr>
@@ -4368,7 +4408,7 @@
         </w:tc>
         <w:tc>
           <w:tcPr>
-            <w:tcW w:w="1554" w:type="dxa"/>
+            <w:tcW w:w="1236" w:type="dxa"/>
           </w:tcPr>
           <w:p>
             <w:pPr>
@@ -4381,27 +4421,40 @@
         </w:tc>
         <w:tc>
           <w:tcPr>
-            <w:tcW w:w="1456" w:type="dxa"/>
+            <w:tcW w:w="1235" w:type="dxa"/>
           </w:tcPr>
           <w:p>
             <w:pPr>
               <w:cnfStyle w:val="000000100000"/>
             </w:pPr>
             <w:r>
-              <w:t>Yes</w:t>
+              <w:t>No</w:t>
             </w:r>
           </w:p>
         </w:tc>
         <w:tc>
           <w:tcPr>
-            <w:tcW w:w="1336" w:type="dxa"/>
+            <w:tcW w:w="1235" w:type="dxa"/>
           </w:tcPr>
           <w:p>
             <w:pPr>
               <w:cnfStyle w:val="000000100000"/>
             </w:pPr>
             <w:r>
-              <w:t>Yes</w:t>
+              <w:t>No</w:t>
+            </w:r>
+          </w:p>
+        </w:tc>
+        <w:tc>
+          <w:tcPr>
+            <w:tcW w:w="1236" w:type="dxa"/>
+          </w:tcPr>
+          <w:p>
+            <w:pPr>
+              <w:cnfStyle w:val="000000100000"/>
+            </w:pPr>
+            <w:r>
+              <w:t>No</w:t>
             </w:r>
           </w:p>
         </w:tc>
@@ -4410,7 +4463,7 @@
         <w:tc>
           <w:tcPr>
             <w:cnfStyle w:val="001000000000"/>
-            <w:tcW w:w="1861" w:type="dxa"/>
+            <w:tcW w:w="1830" w:type="dxa"/>
           </w:tcPr>
           <w:p>
             <w:r>
@@ -4420,7 +4473,7 @@
         </w:tc>
         <w:tc>
           <w:tcPr>
-            <w:tcW w:w="1481" w:type="dxa"/>
+            <w:tcW w:w="1235" w:type="dxa"/>
           </w:tcPr>
           <w:p>
             <w:pPr>
@@ -4433,7 +4486,7 @@
         </w:tc>
         <w:tc>
           <w:tcPr>
-            <w:tcW w:w="1554" w:type="dxa"/>
+            <w:tcW w:w="1235" w:type="dxa"/>
           </w:tcPr>
           <w:p>
             <w:pPr>
@@ -4446,7 +4499,7 @@
         </w:tc>
         <w:tc>
           <w:tcPr>
-            <w:tcW w:w="1554" w:type="dxa"/>
+            <w:tcW w:w="1236" w:type="dxa"/>
           </w:tcPr>
           <w:p>
             <w:pPr>
@@ -4459,7 +4512,7 @@
         </w:tc>
         <w:tc>
           <w:tcPr>
-            <w:tcW w:w="1456" w:type="dxa"/>
+            <w:tcW w:w="1235" w:type="dxa"/>
           </w:tcPr>
           <w:p>
             <w:pPr>
@@ -4472,14 +4525,27 @@
         </w:tc>
         <w:tc>
           <w:tcPr>
-            <w:tcW w:w="1336" w:type="dxa"/>
+            <w:tcW w:w="1235" w:type="dxa"/>
           </w:tcPr>
           <w:p>
             <w:pPr>
               <w:cnfStyle w:val="000000000000"/>
             </w:pPr>
             <w:r>
-              <w:t>Yes</w:t>
+              <w:t>No</w:t>
+            </w:r>
+          </w:p>
+        </w:tc>
+        <w:tc>
+          <w:tcPr>
+            <w:tcW w:w="1236" w:type="dxa"/>
+          </w:tcPr>
+          <w:p>
+            <w:pPr>
+              <w:cnfStyle w:val="000000000000"/>
+            </w:pPr>
+            <w:r>
+              <w:t>No</w:t>
             </w:r>
           </w:p>
         </w:tc>
@@ -4491,7 +4557,7 @@
         <w:tc>
           <w:tcPr>
             <w:cnfStyle w:val="001000000000"/>
-            <w:tcW w:w="1861" w:type="dxa"/>
+            <w:tcW w:w="1830" w:type="dxa"/>
           </w:tcPr>
           <w:p>
             <w:r>
@@ -4501,7 +4567,7 @@
         </w:tc>
         <w:tc>
           <w:tcPr>
-            <w:tcW w:w="1481" w:type="dxa"/>
+            <w:tcW w:w="1235" w:type="dxa"/>
           </w:tcPr>
           <w:p>
             <w:pPr>
@@ -4514,7 +4580,7 @@
         </w:tc>
         <w:tc>
           <w:tcPr>
-            <w:tcW w:w="1554" w:type="dxa"/>
+            <w:tcW w:w="1235" w:type="dxa"/>
           </w:tcPr>
           <w:p>
             <w:pPr>
@@ -4527,7 +4593,7 @@
         </w:tc>
         <w:tc>
           <w:tcPr>
-            <w:tcW w:w="1554" w:type="dxa"/>
+            <w:tcW w:w="1236" w:type="dxa"/>
           </w:tcPr>
           <w:p>
             <w:pPr>
@@ -4540,7 +4606,7 @@
         </w:tc>
         <w:tc>
           <w:tcPr>
-            <w:tcW w:w="1456" w:type="dxa"/>
+            <w:tcW w:w="1235" w:type="dxa"/>
           </w:tcPr>
           <w:p>
             <w:pPr>
@@ -4553,7 +4619,7 @@
         </w:tc>
         <w:tc>
           <w:tcPr>
-            <w:tcW w:w="1336" w:type="dxa"/>
+            <w:tcW w:w="1235" w:type="dxa"/>
           </w:tcPr>
           <w:p>
             <w:pPr>
@@ -4564,6 +4630,110 @@
             </w:r>
           </w:p>
         </w:tc>
+        <w:tc>
+          <w:tcPr>
+            <w:tcW w:w="1236" w:type="dxa"/>
+          </w:tcPr>
+          <w:p>
+            <w:pPr>
+              <w:cnfStyle w:val="000000100000"/>
+            </w:pPr>
+            <w:r>
+              <w:t>No</w:t>
+            </w:r>
+          </w:p>
+        </w:tc>
+      </w:tr>
+      <w:tr>
+        <w:tc>
+          <w:tcPr>
+            <w:cnfStyle w:val="001000000000"/>
+            <w:tcW w:w="1830" w:type="dxa"/>
+          </w:tcPr>
+          <w:p>
+            <w:r>
+              <w:t>6.0.9</w:t>
+            </w:r>
+          </w:p>
+        </w:tc>
+        <w:tc>
+          <w:tcPr>
+            <w:tcW w:w="1235" w:type="dxa"/>
+          </w:tcPr>
+          <w:p>
+            <w:pPr>
+              <w:cnfStyle w:val="000000000000"/>
+            </w:pPr>
+            <w:r>
+              <w:t>No</w:t>
+            </w:r>
+          </w:p>
+        </w:tc>
+        <w:tc>
+          <w:tcPr>
+            <w:tcW w:w="1235" w:type="dxa"/>
+          </w:tcPr>
+          <w:p>
+            <w:pPr>
+              <w:cnfStyle w:val="000000000000"/>
+            </w:pPr>
+            <w:r>
+              <w:t>Yes</w:t>
+            </w:r>
+          </w:p>
+        </w:tc>
+        <w:tc>
+          <w:tcPr>
+            <w:tcW w:w="1236" w:type="dxa"/>
+          </w:tcPr>
+          <w:p>
+            <w:pPr>
+              <w:cnfStyle w:val="000000000000"/>
+            </w:pPr>
+            <w:r>
+              <w:t>Yes</w:t>
+            </w:r>
+          </w:p>
+        </w:tc>
+        <w:tc>
+          <w:tcPr>
+            <w:tcW w:w="1235" w:type="dxa"/>
+          </w:tcPr>
+          <w:p>
+            <w:pPr>
+              <w:cnfStyle w:val="000000000000"/>
+            </w:pPr>
+            <w:r>
+              <w:t>Yes</w:t>
+            </w:r>
+          </w:p>
+        </w:tc>
+        <w:tc>
+          <w:tcPr>
+            <w:tcW w:w="1235" w:type="dxa"/>
+          </w:tcPr>
+          <w:p>
+            <w:pPr>
+              <w:cnfStyle w:val="000000000000"/>
+            </w:pPr>
+            <w:r>
+              <w:t>Yes</w:t>
+            </w:r>
+          </w:p>
+        </w:tc>
+        <w:tc>
+          <w:tcPr>
+            <w:tcW w:w="1236" w:type="dxa"/>
+          </w:tcPr>
+          <w:p>
+            <w:pPr>
+              <w:cnfStyle w:val="000000000000"/>
+            </w:pPr>
+            <w:r>
+              <w:t>Yes</w:t>
+            </w:r>
+          </w:p>
+        </w:tc>
       </w:tr>
     </w:tbl>
     <w:p>
@@ -4634,7 +4804,7 @@
       <w:r>
         <w:rPr>
           <w:noProof/>
-          <w:lang w:eastAsia="ja-JP" w:bidi="ar-SA"/>
+          <w:lang w:eastAsia="zh-CN" w:bidi="ar-SA"/>
         </w:rPr>
         <w:drawing>
           <wp:inline distT="0" distB="0" distL="0" distR="0">
@@ -4759,7 +4929,7 @@
       <w:r>
         <w:rPr>
           <w:noProof/>
-          <w:lang w:eastAsia="ja-JP" w:bidi="ar-SA"/>
+          <w:lang w:eastAsia="zh-CN" w:bidi="ar-SA"/>
         </w:rPr>
         <w:drawing>
           <wp:inline distT="0" distB="0" distL="0" distR="0">
@@ -4814,19 +4984,7 @@
           <w:rPr>
             <w:rStyle w:val="SubtleReference"/>
           </w:rPr>
-          <w:t>Fo</w:t>
-        </w:r>
-        <w:r>
-          <w:rPr>
-            <w:rStyle w:val="SubtleReference"/>
-          </w:rPr>
-          <w:t>r</w:t>
-        </w:r>
-        <w:r>
-          <w:rPr>
-            <w:rStyle w:val="SubtleReference"/>
-          </w:rPr>
-          <w:t>ums</w:t>
+          <w:t>Forums</w:t>
         </w:r>
       </w:hyperlink>
       <w:r>
@@ -5169,7 +5327,7 @@
       <w:r>
         <w:rPr>
           <w:noProof/>
-          <w:lang w:eastAsia="ja-JP" w:bidi="ar-SA"/>
+          <w:lang w:eastAsia="zh-CN" w:bidi="ar-SA"/>
         </w:rPr>
         <w:lastRenderedPageBreak/>
         <w:drawing>
@@ -5283,7 +5441,7 @@
       <w:r>
         <w:rPr>
           <w:noProof/>
-          <w:lang w:eastAsia="ja-JP" w:bidi="ar-SA"/>
+          <w:lang w:eastAsia="zh-CN" w:bidi="ar-SA"/>
         </w:rPr>
         <w:drawing>
           <wp:inline distT="0" distB="0" distL="0" distR="0">
@@ -5383,7 +5541,7 @@
       <w:r>
         <w:rPr>
           <w:noProof/>
-          <w:lang w:eastAsia="ja-JP" w:bidi="ar-SA"/>
+          <w:lang w:eastAsia="zh-CN" w:bidi="ar-SA"/>
         </w:rPr>
         <w:drawing>
           <wp:inline distT="0" distB="0" distL="0" distR="0">
@@ -5561,7 +5719,7 @@
       <w:r>
         <w:rPr>
           <w:noProof/>
-          <w:lang w:eastAsia="ja-JP" w:bidi="ar-SA"/>
+          <w:lang w:eastAsia="zh-CN" w:bidi="ar-SA"/>
         </w:rPr>
         <w:drawing>
           <wp:inline distT="0" distB="0" distL="0" distR="0">
@@ -5727,7 +5885,7 @@
       <w:r>
         <w:rPr>
           <w:noProof/>
-          <w:lang w:eastAsia="ja-JP" w:bidi="ar-SA"/>
+          <w:lang w:eastAsia="zh-CN" w:bidi="ar-SA"/>
         </w:rPr>
         <w:drawing>
           <wp:inline distT="0" distB="0" distL="0" distR="0">
@@ -6044,7 +6202,7 @@
       <w:r>
         <w:rPr>
           <w:noProof/>
-          <w:lang w:eastAsia="ja-JP" w:bidi="ar-SA"/>
+          <w:lang w:eastAsia="zh-CN" w:bidi="ar-SA"/>
         </w:rPr>
         <w:drawing>
           <wp:anchor distT="0" distB="0" distL="114300" distR="114300" simplePos="0" relativeHeight="251666432" behindDoc="0" locked="0" layoutInCell="1" allowOverlap="1">
@@ -6232,7 +6390,7 @@
       <w:r>
         <w:rPr>
           <w:noProof/>
-          <w:lang w:eastAsia="ja-JP" w:bidi="ar-SA"/>
+          <w:lang w:eastAsia="zh-CN" w:bidi="ar-SA"/>
         </w:rPr>
         <w:drawing>
           <wp:inline distT="0" distB="0" distL="0" distR="0">
@@ -8862,7 +9020,7 @@
                 <w:noProof/>
                 <w:color w:val="FFFFFF" w:themeColor="background1"/>
               </w:rPr>
-              <w:t>8</w:t>
+              <w:t>7</w:t>
             </w:r>
           </w:fldSimple>
         </w:p>
@@ -13907,7 +14065,7 @@
 </file>
 
 <file path=customXml/itemProps2.xml><?xml version="1.0" encoding="utf-8"?>
-<ds:datastoreItem xmlns:ds="http://schemas.openxmlformats.org/officeDocument/2006/customXml" ds:itemID="{9D724C99-77EC-4FA7-B70B-2D9BB82B461C}">
+<ds:datastoreItem xmlns:ds="http://schemas.openxmlformats.org/officeDocument/2006/customXml" ds:itemID="{CB540F0C-E28A-45F0-8C1A-4D5C2B83F4F7}">
   <ds:schemaRefs>
     <ds:schemaRef ds:uri="http://schemas.openxmlformats.org/officeDocument/2006/bibliography"/>
   </ds:schemaRefs>

</xml_diff>